<commit_message>
Completed the report, created a backup copy of the database
</commit_message>
<xml_diff>
--- a/Отчет по работе над тестовым заданием Петрищева А.С..docx
+++ b/Отчет по работе над тестовым заданием Петрищева А.С..docx
@@ -110,9 +110,10 @@
     <w:p>
       <w:pPr>
         <w:rPr>
-          <w:rFonts w:ascii="Times New Roman" w:hAnsi="Times New Roman" w:cs="Times New Roman"/>
-          <w:sz w:val="36"/>
-          <w:szCs w:val="36"/>
+          <w:color w:val="0000FF"/>
+          <w:sz w:val="28"/>
+          <w:szCs w:val="28"/>
+          <w:u w:val="single"/>
         </w:rPr>
       </w:pPr>
       <w:r>
@@ -182,65 +183,286 @@
           <w:szCs w:val="36"/>
         </w:rPr>
       </w:pPr>
-    </w:p>
-    <w:p>
-      <w:pPr>
-        <w:jc w:val="both"/>
+      <w:r>
         <w:rPr>
           <w:rFonts w:ascii="Times New Roman" w:hAnsi="Times New Roman" w:cs="Times New Roman"/>
           <w:sz w:val="36"/>
           <w:szCs w:val="36"/>
         </w:rPr>
-      </w:pPr>
+        <w:t xml:space="preserve">Ссылка на </w:t>
+      </w:r>
+      <w:proofErr w:type="spellStart"/>
       <w:r>
         <w:rPr>
           <w:rFonts w:ascii="Times New Roman" w:hAnsi="Times New Roman" w:cs="Times New Roman"/>
           <w:sz w:val="36"/>
           <w:szCs w:val="36"/>
-        </w:rPr>
-        <w:t>Дата начала работы: 10.09.21г.</w:t>
-      </w:r>
-    </w:p>
-    <w:p>
-      <w:pPr>
-        <w:jc w:val="both"/>
+          <w:lang w:val="en-US"/>
+        </w:rPr>
+        <w:t>github</w:t>
+      </w:r>
+      <w:proofErr w:type="spellEnd"/>
+      <w:r>
         <w:rPr>
           <w:rFonts w:ascii="Times New Roman" w:hAnsi="Times New Roman" w:cs="Times New Roman"/>
           <w:sz w:val="36"/>
           <w:szCs w:val="36"/>
         </w:rPr>
-      </w:pPr>
-      <w:r>
+        <w:t xml:space="preserve">: </w:t>
+      </w:r>
+      <w:hyperlink r:id="rId6" w:history="1">
+        <w:r>
+          <w:rPr>
+            <w:rStyle w:val="a3"/>
+            <w:rFonts w:ascii="Times New Roman" w:hAnsi="Times New Roman" w:cs="Times New Roman"/>
+            <w:sz w:val="36"/>
+            <w:szCs w:val="36"/>
+            <w:lang w:val="en-US"/>
+          </w:rPr>
+          <w:t>https</w:t>
+        </w:r>
+        <w:r>
+          <w:rPr>
+            <w:rStyle w:val="a3"/>
+            <w:rFonts w:ascii="Times New Roman" w:hAnsi="Times New Roman" w:cs="Times New Roman"/>
+            <w:sz w:val="36"/>
+            <w:szCs w:val="36"/>
+          </w:rPr>
+          <w:t>:</w:t>
+        </w:r>
+        <w:r>
+          <w:rPr>
+            <w:rStyle w:val="a3"/>
+            <w:rFonts w:ascii="Times New Roman" w:hAnsi="Times New Roman" w:cs="Times New Roman"/>
+            <w:sz w:val="36"/>
+            <w:szCs w:val="36"/>
+          </w:rPr>
+          <w:t>/</w:t>
+        </w:r>
+        <w:r>
+          <w:rPr>
+            <w:rStyle w:val="a3"/>
+            <w:rFonts w:ascii="Times New Roman" w:hAnsi="Times New Roman" w:cs="Times New Roman"/>
+            <w:sz w:val="36"/>
+            <w:szCs w:val="36"/>
+          </w:rPr>
+          <w:t>/</w:t>
+        </w:r>
+        <w:proofErr w:type="spellStart"/>
+        <w:r>
+          <w:rPr>
+            <w:rStyle w:val="a3"/>
+            <w:rFonts w:ascii="Times New Roman" w:hAnsi="Times New Roman" w:cs="Times New Roman"/>
+            <w:sz w:val="36"/>
+            <w:szCs w:val="36"/>
+            <w:lang w:val="en-US"/>
+          </w:rPr>
+          <w:t>github</w:t>
+        </w:r>
+        <w:proofErr w:type="spellEnd"/>
+        <w:r>
+          <w:rPr>
+            <w:rStyle w:val="a3"/>
+            <w:rFonts w:ascii="Times New Roman" w:hAnsi="Times New Roman" w:cs="Times New Roman"/>
+            <w:sz w:val="36"/>
+            <w:szCs w:val="36"/>
+          </w:rPr>
+          <w:t>.</w:t>
+        </w:r>
+        <w:r>
+          <w:rPr>
+            <w:rStyle w:val="a3"/>
+            <w:rFonts w:ascii="Times New Roman" w:hAnsi="Times New Roman" w:cs="Times New Roman"/>
+            <w:sz w:val="36"/>
+            <w:szCs w:val="36"/>
+            <w:lang w:val="en-US"/>
+          </w:rPr>
+          <w:t>com</w:t>
+        </w:r>
+        <w:r>
+          <w:rPr>
+            <w:rStyle w:val="a3"/>
+            <w:rFonts w:ascii="Times New Roman" w:hAnsi="Times New Roman" w:cs="Times New Roman"/>
+            <w:sz w:val="36"/>
+            <w:szCs w:val="36"/>
+          </w:rPr>
+          <w:t>/</w:t>
+        </w:r>
+        <w:proofErr w:type="spellStart"/>
+        <w:r>
+          <w:rPr>
+            <w:rStyle w:val="a3"/>
+            <w:rFonts w:ascii="Times New Roman" w:hAnsi="Times New Roman" w:cs="Times New Roman"/>
+            <w:sz w:val="36"/>
+            <w:szCs w:val="36"/>
+            <w:lang w:val="en-US"/>
+          </w:rPr>
+          <w:t>AlexAltR</w:t>
+        </w:r>
+        <w:proofErr w:type="spellEnd"/>
+        <w:r>
+          <w:rPr>
+            <w:rStyle w:val="a3"/>
+            <w:rFonts w:ascii="Times New Roman" w:hAnsi="Times New Roman" w:cs="Times New Roman"/>
+            <w:sz w:val="36"/>
+            <w:szCs w:val="36"/>
+          </w:rPr>
+          <w:t>/</w:t>
+        </w:r>
+        <w:r>
+          <w:rPr>
+            <w:rStyle w:val="a3"/>
+            <w:rFonts w:ascii="Times New Roman" w:hAnsi="Times New Roman" w:cs="Times New Roman"/>
+            <w:sz w:val="36"/>
+            <w:szCs w:val="36"/>
+            <w:lang w:val="en-US"/>
+          </w:rPr>
+          <w:t>task</w:t>
+        </w:r>
+        <w:r>
+          <w:rPr>
+            <w:rStyle w:val="a3"/>
+            <w:rFonts w:ascii="Times New Roman" w:hAnsi="Times New Roman" w:cs="Times New Roman"/>
+            <w:sz w:val="36"/>
+            <w:szCs w:val="36"/>
+          </w:rPr>
+          <w:t>-</w:t>
+        </w:r>
+        <w:r>
+          <w:rPr>
+            <w:rStyle w:val="a3"/>
+            <w:rFonts w:ascii="Times New Roman" w:hAnsi="Times New Roman" w:cs="Times New Roman"/>
+            <w:sz w:val="36"/>
+            <w:szCs w:val="36"/>
+            <w:lang w:val="en-US"/>
+          </w:rPr>
+          <w:t>test</w:t>
+        </w:r>
+        <w:r>
+          <w:rPr>
+            <w:rStyle w:val="a3"/>
+            <w:rFonts w:ascii="Times New Roman" w:hAnsi="Times New Roman" w:cs="Times New Roman"/>
+            <w:sz w:val="36"/>
+            <w:szCs w:val="36"/>
+          </w:rPr>
+          <w:t>-</w:t>
+        </w:r>
+        <w:r>
+          <w:rPr>
+            <w:rStyle w:val="a3"/>
+            <w:rFonts w:ascii="Times New Roman" w:hAnsi="Times New Roman" w:cs="Times New Roman"/>
+            <w:sz w:val="36"/>
+            <w:szCs w:val="36"/>
+            <w:lang w:val="en-US"/>
+          </w:rPr>
+          <w:t>SHIFT</w:t>
+        </w:r>
+        <w:r>
+          <w:rPr>
+            <w:rStyle w:val="a3"/>
+            <w:rFonts w:ascii="Times New Roman" w:hAnsi="Times New Roman" w:cs="Times New Roman"/>
+            <w:sz w:val="36"/>
+            <w:szCs w:val="36"/>
+          </w:rPr>
+          <w:t>-</w:t>
+        </w:r>
+        <w:r>
+          <w:rPr>
+            <w:rStyle w:val="a3"/>
+            <w:rFonts w:ascii="Times New Roman" w:hAnsi="Times New Roman" w:cs="Times New Roman"/>
+            <w:sz w:val="36"/>
+            <w:szCs w:val="36"/>
+            <w:lang w:val="en-US"/>
+          </w:rPr>
+          <w:t>CFT</w:t>
+        </w:r>
+        <w:r>
+          <w:rPr>
+            <w:rStyle w:val="a3"/>
+            <w:rFonts w:ascii="Times New Roman" w:hAnsi="Times New Roman" w:cs="Times New Roman"/>
+            <w:sz w:val="36"/>
+            <w:szCs w:val="36"/>
+          </w:rPr>
+          <w:t>-</w:t>
+        </w:r>
+        <w:r>
+          <w:rPr>
+            <w:rStyle w:val="a3"/>
+            <w:rFonts w:ascii="Times New Roman" w:hAnsi="Times New Roman" w:cs="Times New Roman"/>
+            <w:sz w:val="36"/>
+            <w:szCs w:val="36"/>
+            <w:lang w:val="en-US"/>
+          </w:rPr>
+          <w:t>Bank</w:t>
+        </w:r>
+        <w:r>
+          <w:rPr>
+            <w:rStyle w:val="a3"/>
+            <w:rFonts w:ascii="Times New Roman" w:hAnsi="Times New Roman" w:cs="Times New Roman"/>
+            <w:sz w:val="36"/>
+            <w:szCs w:val="36"/>
+          </w:rPr>
+          <w:t>.</w:t>
+        </w:r>
+        <w:r>
+          <w:rPr>
+            <w:rStyle w:val="a3"/>
+            <w:rFonts w:ascii="Times New Roman" w:hAnsi="Times New Roman" w:cs="Times New Roman"/>
+            <w:sz w:val="36"/>
+            <w:szCs w:val="36"/>
+            <w:lang w:val="en-US"/>
+          </w:rPr>
+          <w:t>git</w:t>
+        </w:r>
+      </w:hyperlink>
+    </w:p>
+    <w:p>
+      <w:pPr>
         <w:rPr>
           <w:rFonts w:ascii="Times New Roman" w:hAnsi="Times New Roman" w:cs="Times New Roman"/>
           <w:sz w:val="36"/>
           <w:szCs w:val="36"/>
         </w:rPr>
-        <w:t>Дата окончания работы: 19.09.21г.</w:t>
-      </w:r>
-    </w:p>
-    <w:p>
-      <w:pPr>
+      </w:pPr>
+    </w:p>
+    <w:p>
+      <w:pPr>
+        <w:jc w:val="both"/>
         <w:rPr>
           <w:rFonts w:ascii="Times New Roman" w:hAnsi="Times New Roman" w:cs="Times New Roman"/>
           <w:sz w:val="36"/>
           <w:szCs w:val="36"/>
         </w:rPr>
       </w:pPr>
-    </w:p>
-    <w:p>
-      <w:pPr>
-        <w:jc w:val="center"/>
+      <w:r>
         <w:rPr>
           <w:rFonts w:ascii="Times New Roman" w:hAnsi="Times New Roman" w:cs="Times New Roman"/>
           <w:sz w:val="36"/>
           <w:szCs w:val="36"/>
         </w:rPr>
-      </w:pPr>
-    </w:p>
-    <w:p>
-      <w:pPr>
-        <w:jc w:val="center"/>
+        <w:t>Дата начала работы: 10.09.21г.</w:t>
+      </w:r>
+    </w:p>
+    <w:p>
+      <w:pPr>
+        <w:jc w:val="both"/>
+        <w:rPr>
+          <w:rFonts w:ascii="Times New Roman" w:hAnsi="Times New Roman" w:cs="Times New Roman"/>
+          <w:sz w:val="36"/>
+          <w:szCs w:val="36"/>
+        </w:rPr>
+      </w:pPr>
+      <w:r>
+        <w:rPr>
+          <w:rFonts w:ascii="Times New Roman" w:hAnsi="Times New Roman" w:cs="Times New Roman"/>
+          <w:sz w:val="36"/>
+          <w:szCs w:val="36"/>
+        </w:rPr>
+        <w:t>Дата окончания работы: 19.09.21г.</w:t>
+      </w:r>
+    </w:p>
+    <w:p>
+      <w:pPr>
         <w:rPr>
           <w:rFonts w:ascii="Times New Roman" w:hAnsi="Times New Roman" w:cs="Times New Roman"/>
           <w:sz w:val="36"/>
@@ -498,13 +720,23 @@
         <w:t>Bank</w:t>
       </w:r>
       <w:proofErr w:type="spellEnd"/>
-      <w:r>
-        <w:rPr>
-          <w:rFonts w:ascii="Times New Roman" w:hAnsi="Times New Roman" w:cs="Times New Roman"/>
-          <w:sz w:val="20"/>
-          <w:szCs w:val="20"/>
-        </w:rPr>
-        <w:t>".*/</w:t>
+      <w:proofErr w:type="gramStart"/>
+      <w:r>
+        <w:rPr>
+          <w:rFonts w:ascii="Times New Roman" w:hAnsi="Times New Roman" w:cs="Times New Roman"/>
+          <w:sz w:val="20"/>
+          <w:szCs w:val="20"/>
+        </w:rPr>
+        <w:t>".*</w:t>
+      </w:r>
+      <w:proofErr w:type="gramEnd"/>
+      <w:r>
+        <w:rPr>
+          <w:rFonts w:ascii="Times New Roman" w:hAnsi="Times New Roman" w:cs="Times New Roman"/>
+          <w:sz w:val="20"/>
+          <w:szCs w:val="20"/>
+        </w:rPr>
+        <w:t>/</w:t>
       </w:r>
     </w:p>
     <w:p>
@@ -802,7 +1034,25 @@
           <w:sz w:val="20"/>
           <w:szCs w:val="20"/>
         </w:rPr>
-        <w:t>/*DDL-скрипт создания таблицы CLIENTS с заданными ограничениями.*/</w:t>
+        <w:t xml:space="preserve">/*DDL-скрипт создания таблицы CLIENTS с заданными </w:t>
+      </w:r>
+      <w:proofErr w:type="gramStart"/>
+      <w:r>
+        <w:rPr>
+          <w:rFonts w:ascii="Times New Roman" w:hAnsi="Times New Roman" w:cs="Times New Roman"/>
+          <w:sz w:val="20"/>
+          <w:szCs w:val="20"/>
+        </w:rPr>
+        <w:t>ограничениями.*</w:t>
+      </w:r>
+      <w:proofErr w:type="gramEnd"/>
+      <w:r>
+        <w:rPr>
+          <w:rFonts w:ascii="Times New Roman" w:hAnsi="Times New Roman" w:cs="Times New Roman"/>
+          <w:sz w:val="20"/>
+          <w:szCs w:val="20"/>
+        </w:rPr>
+        <w:t>/</w:t>
       </w:r>
     </w:p>
     <w:p>
@@ -888,51 +1138,111 @@
           <w:szCs w:val="20"/>
           <w:lang w:val="en-US"/>
         </w:rPr>
-        <w:t xml:space="preserve">    "ID" numeric(10) NOT NULL,</w:t>
-      </w:r>
-    </w:p>
-    <w:p>
-      <w:pPr>
-        <w:spacing w:line="240" w:lineRule="auto"/>
-        <w:ind w:firstLine="709"/>
-        <w:jc w:val="both"/>
-        <w:rPr>
-          <w:rFonts w:ascii="Times New Roman" w:hAnsi="Times New Roman" w:cs="Times New Roman"/>
-          <w:sz w:val="20"/>
-          <w:szCs w:val="20"/>
-          <w:lang w:val="en-US"/>
-        </w:rPr>
-      </w:pPr>
-      <w:r>
-        <w:rPr>
-          <w:rFonts w:ascii="Times New Roman" w:hAnsi="Times New Roman" w:cs="Times New Roman"/>
-          <w:sz w:val="20"/>
-          <w:szCs w:val="20"/>
-          <w:lang w:val="en-US"/>
-        </w:rPr>
-        <w:t xml:space="preserve">    "NAME" character varying(1000) NOT NULL,</w:t>
-      </w:r>
-    </w:p>
-    <w:p>
-      <w:pPr>
-        <w:spacing w:line="240" w:lineRule="auto"/>
-        <w:ind w:firstLine="709"/>
-        <w:jc w:val="both"/>
-        <w:rPr>
-          <w:rFonts w:ascii="Times New Roman" w:hAnsi="Times New Roman" w:cs="Times New Roman"/>
-          <w:sz w:val="20"/>
-          <w:szCs w:val="20"/>
-          <w:lang w:val="en-US"/>
-        </w:rPr>
-      </w:pPr>
-      <w:r>
-        <w:rPr>
-          <w:rFonts w:ascii="Times New Roman" w:hAnsi="Times New Roman" w:cs="Times New Roman"/>
-          <w:sz w:val="20"/>
-          <w:szCs w:val="20"/>
-          <w:lang w:val="en-US"/>
-        </w:rPr>
-        <w:t xml:space="preserve">    "PLACE_OF_BIRTH" character varying(1000) NOT NULL,</w:t>
+        <w:t xml:space="preserve">    "ID" </w:t>
+      </w:r>
+      <w:proofErr w:type="gramStart"/>
+      <w:r>
+        <w:rPr>
+          <w:rFonts w:ascii="Times New Roman" w:hAnsi="Times New Roman" w:cs="Times New Roman"/>
+          <w:sz w:val="20"/>
+          <w:szCs w:val="20"/>
+          <w:lang w:val="en-US"/>
+        </w:rPr>
+        <w:t>numeric(</w:t>
+      </w:r>
+      <w:proofErr w:type="gramEnd"/>
+      <w:r>
+        <w:rPr>
+          <w:rFonts w:ascii="Times New Roman" w:hAnsi="Times New Roman" w:cs="Times New Roman"/>
+          <w:sz w:val="20"/>
+          <w:szCs w:val="20"/>
+          <w:lang w:val="en-US"/>
+        </w:rPr>
+        <w:t>10) NOT NULL,</w:t>
+      </w:r>
+    </w:p>
+    <w:p>
+      <w:pPr>
+        <w:spacing w:line="240" w:lineRule="auto"/>
+        <w:ind w:firstLine="709"/>
+        <w:jc w:val="both"/>
+        <w:rPr>
+          <w:rFonts w:ascii="Times New Roman" w:hAnsi="Times New Roman" w:cs="Times New Roman"/>
+          <w:sz w:val="20"/>
+          <w:szCs w:val="20"/>
+          <w:lang w:val="en-US"/>
+        </w:rPr>
+      </w:pPr>
+      <w:r>
+        <w:rPr>
+          <w:rFonts w:ascii="Times New Roman" w:hAnsi="Times New Roman" w:cs="Times New Roman"/>
+          <w:sz w:val="20"/>
+          <w:szCs w:val="20"/>
+          <w:lang w:val="en-US"/>
+        </w:rPr>
+        <w:t xml:space="preserve">    "NAME" character </w:t>
+      </w:r>
+      <w:proofErr w:type="gramStart"/>
+      <w:r>
+        <w:rPr>
+          <w:rFonts w:ascii="Times New Roman" w:hAnsi="Times New Roman" w:cs="Times New Roman"/>
+          <w:sz w:val="20"/>
+          <w:szCs w:val="20"/>
+          <w:lang w:val="en-US"/>
+        </w:rPr>
+        <w:t>varying(</w:t>
+      </w:r>
+      <w:proofErr w:type="gramEnd"/>
+      <w:r>
+        <w:rPr>
+          <w:rFonts w:ascii="Times New Roman" w:hAnsi="Times New Roman" w:cs="Times New Roman"/>
+          <w:sz w:val="20"/>
+          <w:szCs w:val="20"/>
+          <w:lang w:val="en-US"/>
+        </w:rPr>
+        <w:t>1000) NOT NULL,</w:t>
+      </w:r>
+    </w:p>
+    <w:p>
+      <w:pPr>
+        <w:spacing w:line="240" w:lineRule="auto"/>
+        <w:ind w:firstLine="709"/>
+        <w:jc w:val="both"/>
+        <w:rPr>
+          <w:rFonts w:ascii="Times New Roman" w:hAnsi="Times New Roman" w:cs="Times New Roman"/>
+          <w:sz w:val="20"/>
+          <w:szCs w:val="20"/>
+          <w:lang w:val="en-US"/>
+        </w:rPr>
+      </w:pPr>
+      <w:r>
+        <w:rPr>
+          <w:rFonts w:ascii="Times New Roman" w:hAnsi="Times New Roman" w:cs="Times New Roman"/>
+          <w:sz w:val="20"/>
+          <w:szCs w:val="20"/>
+          <w:lang w:val="en-US"/>
+        </w:rPr>
+        <w:t xml:space="preserve">    "PLACE_OF_BIRTH" character </w:t>
+      </w:r>
+      <w:proofErr w:type="gramStart"/>
+      <w:r>
+        <w:rPr>
+          <w:rFonts w:ascii="Times New Roman" w:hAnsi="Times New Roman" w:cs="Times New Roman"/>
+          <w:sz w:val="20"/>
+          <w:szCs w:val="20"/>
+          <w:lang w:val="en-US"/>
+        </w:rPr>
+        <w:t>varying(</w:t>
+      </w:r>
+      <w:proofErr w:type="gramEnd"/>
+      <w:r>
+        <w:rPr>
+          <w:rFonts w:ascii="Times New Roman" w:hAnsi="Times New Roman" w:cs="Times New Roman"/>
+          <w:sz w:val="20"/>
+          <w:szCs w:val="20"/>
+          <w:lang w:val="en-US"/>
+        </w:rPr>
+        <w:t>1000) NOT NULL,</w:t>
       </w:r>
     </w:p>
     <w:p>
@@ -976,29 +1286,69 @@
           <w:szCs w:val="20"/>
           <w:lang w:val="en-US"/>
         </w:rPr>
-        <w:t xml:space="preserve">    "ADDRESS" character varying(1000) NOT NULL,</w:t>
-      </w:r>
-    </w:p>
-    <w:p>
-      <w:pPr>
-        <w:spacing w:line="240" w:lineRule="auto"/>
-        <w:ind w:firstLine="709"/>
-        <w:jc w:val="both"/>
-        <w:rPr>
-          <w:rFonts w:ascii="Times New Roman" w:hAnsi="Times New Roman" w:cs="Times New Roman"/>
-          <w:sz w:val="20"/>
-          <w:szCs w:val="20"/>
-          <w:lang w:val="en-US"/>
-        </w:rPr>
-      </w:pPr>
-      <w:r>
-        <w:rPr>
-          <w:rFonts w:ascii="Times New Roman" w:hAnsi="Times New Roman" w:cs="Times New Roman"/>
-          <w:sz w:val="20"/>
-          <w:szCs w:val="20"/>
-          <w:lang w:val="en-US"/>
-        </w:rPr>
-        <w:t xml:space="preserve">    "PASSPORT" character varying(100) NOT NULL,</w:t>
+        <w:t xml:space="preserve">    "ADDRESS" character </w:t>
+      </w:r>
+      <w:proofErr w:type="gramStart"/>
+      <w:r>
+        <w:rPr>
+          <w:rFonts w:ascii="Times New Roman" w:hAnsi="Times New Roman" w:cs="Times New Roman"/>
+          <w:sz w:val="20"/>
+          <w:szCs w:val="20"/>
+          <w:lang w:val="en-US"/>
+        </w:rPr>
+        <w:t>varying(</w:t>
+      </w:r>
+      <w:proofErr w:type="gramEnd"/>
+      <w:r>
+        <w:rPr>
+          <w:rFonts w:ascii="Times New Roman" w:hAnsi="Times New Roman" w:cs="Times New Roman"/>
+          <w:sz w:val="20"/>
+          <w:szCs w:val="20"/>
+          <w:lang w:val="en-US"/>
+        </w:rPr>
+        <w:t>1000) NOT NULL,</w:t>
+      </w:r>
+    </w:p>
+    <w:p>
+      <w:pPr>
+        <w:spacing w:line="240" w:lineRule="auto"/>
+        <w:ind w:firstLine="709"/>
+        <w:jc w:val="both"/>
+        <w:rPr>
+          <w:rFonts w:ascii="Times New Roman" w:hAnsi="Times New Roman" w:cs="Times New Roman"/>
+          <w:sz w:val="20"/>
+          <w:szCs w:val="20"/>
+          <w:lang w:val="en-US"/>
+        </w:rPr>
+      </w:pPr>
+      <w:r>
+        <w:rPr>
+          <w:rFonts w:ascii="Times New Roman" w:hAnsi="Times New Roman" w:cs="Times New Roman"/>
+          <w:sz w:val="20"/>
+          <w:szCs w:val="20"/>
+          <w:lang w:val="en-US"/>
+        </w:rPr>
+        <w:t xml:space="preserve">    "PASSPORT" character </w:t>
+      </w:r>
+      <w:proofErr w:type="gramStart"/>
+      <w:r>
+        <w:rPr>
+          <w:rFonts w:ascii="Times New Roman" w:hAnsi="Times New Roman" w:cs="Times New Roman"/>
+          <w:sz w:val="20"/>
+          <w:szCs w:val="20"/>
+          <w:lang w:val="en-US"/>
+        </w:rPr>
+        <w:t>varying(</w:t>
+      </w:r>
+      <w:proofErr w:type="gramEnd"/>
+      <w:r>
+        <w:rPr>
+          <w:rFonts w:ascii="Times New Roman" w:hAnsi="Times New Roman" w:cs="Times New Roman"/>
+          <w:sz w:val="20"/>
+          <w:szCs w:val="20"/>
+          <w:lang w:val="en-US"/>
+        </w:rPr>
+        <w:t>100) NOT NULL,</w:t>
       </w:r>
     </w:p>
     <w:p>
@@ -1309,7 +1659,25 @@
           <w:sz w:val="20"/>
           <w:szCs w:val="20"/>
         </w:rPr>
-        <w:t>/*DDL-скрипт создания таблицы TARIFS с заданными ограничениями.*/</w:t>
+        <w:t xml:space="preserve">/*DDL-скрипт создания таблицы TARIFS с заданными </w:t>
+      </w:r>
+      <w:proofErr w:type="gramStart"/>
+      <w:r>
+        <w:rPr>
+          <w:rFonts w:ascii="Times New Roman" w:hAnsi="Times New Roman" w:cs="Times New Roman"/>
+          <w:sz w:val="20"/>
+          <w:szCs w:val="20"/>
+        </w:rPr>
+        <w:t>ограничениями.*</w:t>
+      </w:r>
+      <w:proofErr w:type="gramEnd"/>
+      <w:r>
+        <w:rPr>
+          <w:rFonts w:ascii="Times New Roman" w:hAnsi="Times New Roman" w:cs="Times New Roman"/>
+          <w:sz w:val="20"/>
+          <w:szCs w:val="20"/>
+        </w:rPr>
+        <w:t>/</w:t>
       </w:r>
     </w:p>
     <w:p>
@@ -1395,51 +1763,111 @@
           <w:szCs w:val="20"/>
           <w:lang w:val="en-US"/>
         </w:rPr>
-        <w:t xml:space="preserve">    "ID" numeric(10) NOT NULL,</w:t>
-      </w:r>
-    </w:p>
-    <w:p>
-      <w:pPr>
-        <w:spacing w:line="240" w:lineRule="auto"/>
-        <w:ind w:firstLine="709"/>
-        <w:jc w:val="both"/>
-        <w:rPr>
-          <w:rFonts w:ascii="Times New Roman" w:hAnsi="Times New Roman" w:cs="Times New Roman"/>
-          <w:sz w:val="20"/>
-          <w:szCs w:val="20"/>
-          <w:lang w:val="en-US"/>
-        </w:rPr>
-      </w:pPr>
-      <w:r>
-        <w:rPr>
-          <w:rFonts w:ascii="Times New Roman" w:hAnsi="Times New Roman" w:cs="Times New Roman"/>
-          <w:sz w:val="20"/>
-          <w:szCs w:val="20"/>
-          <w:lang w:val="en-US"/>
-        </w:rPr>
-        <w:t xml:space="preserve">    "NAME" character varying(100) NOT NULL,</w:t>
-      </w:r>
-    </w:p>
-    <w:p>
-      <w:pPr>
-        <w:spacing w:line="240" w:lineRule="auto"/>
-        <w:ind w:firstLine="709"/>
-        <w:jc w:val="both"/>
-        <w:rPr>
-          <w:rFonts w:ascii="Times New Roman" w:hAnsi="Times New Roman" w:cs="Times New Roman"/>
-          <w:sz w:val="20"/>
-          <w:szCs w:val="20"/>
-          <w:lang w:val="en-US"/>
-        </w:rPr>
-      </w:pPr>
-      <w:r>
-        <w:rPr>
-          <w:rFonts w:ascii="Times New Roman" w:hAnsi="Times New Roman" w:cs="Times New Roman"/>
-          <w:sz w:val="20"/>
-          <w:szCs w:val="20"/>
-          <w:lang w:val="en-US"/>
-        </w:rPr>
-        <w:t xml:space="preserve">    "COST" numeric(10, 2) NOT NULL,</w:t>
+        <w:t xml:space="preserve">    "ID" </w:t>
+      </w:r>
+      <w:proofErr w:type="gramStart"/>
+      <w:r>
+        <w:rPr>
+          <w:rFonts w:ascii="Times New Roman" w:hAnsi="Times New Roman" w:cs="Times New Roman"/>
+          <w:sz w:val="20"/>
+          <w:szCs w:val="20"/>
+          <w:lang w:val="en-US"/>
+        </w:rPr>
+        <w:t>numeric(</w:t>
+      </w:r>
+      <w:proofErr w:type="gramEnd"/>
+      <w:r>
+        <w:rPr>
+          <w:rFonts w:ascii="Times New Roman" w:hAnsi="Times New Roman" w:cs="Times New Roman"/>
+          <w:sz w:val="20"/>
+          <w:szCs w:val="20"/>
+          <w:lang w:val="en-US"/>
+        </w:rPr>
+        <w:t>10) NOT NULL,</w:t>
+      </w:r>
+    </w:p>
+    <w:p>
+      <w:pPr>
+        <w:spacing w:line="240" w:lineRule="auto"/>
+        <w:ind w:firstLine="709"/>
+        <w:jc w:val="both"/>
+        <w:rPr>
+          <w:rFonts w:ascii="Times New Roman" w:hAnsi="Times New Roman" w:cs="Times New Roman"/>
+          <w:sz w:val="20"/>
+          <w:szCs w:val="20"/>
+          <w:lang w:val="en-US"/>
+        </w:rPr>
+      </w:pPr>
+      <w:r>
+        <w:rPr>
+          <w:rFonts w:ascii="Times New Roman" w:hAnsi="Times New Roman" w:cs="Times New Roman"/>
+          <w:sz w:val="20"/>
+          <w:szCs w:val="20"/>
+          <w:lang w:val="en-US"/>
+        </w:rPr>
+        <w:t xml:space="preserve">    "NAME" character </w:t>
+      </w:r>
+      <w:proofErr w:type="gramStart"/>
+      <w:r>
+        <w:rPr>
+          <w:rFonts w:ascii="Times New Roman" w:hAnsi="Times New Roman" w:cs="Times New Roman"/>
+          <w:sz w:val="20"/>
+          <w:szCs w:val="20"/>
+          <w:lang w:val="en-US"/>
+        </w:rPr>
+        <w:t>varying(</w:t>
+      </w:r>
+      <w:proofErr w:type="gramEnd"/>
+      <w:r>
+        <w:rPr>
+          <w:rFonts w:ascii="Times New Roman" w:hAnsi="Times New Roman" w:cs="Times New Roman"/>
+          <w:sz w:val="20"/>
+          <w:szCs w:val="20"/>
+          <w:lang w:val="en-US"/>
+        </w:rPr>
+        <w:t>100) NOT NULL,</w:t>
+      </w:r>
+    </w:p>
+    <w:p>
+      <w:pPr>
+        <w:spacing w:line="240" w:lineRule="auto"/>
+        <w:ind w:firstLine="709"/>
+        <w:jc w:val="both"/>
+        <w:rPr>
+          <w:rFonts w:ascii="Times New Roman" w:hAnsi="Times New Roman" w:cs="Times New Roman"/>
+          <w:sz w:val="20"/>
+          <w:szCs w:val="20"/>
+          <w:lang w:val="en-US"/>
+        </w:rPr>
+      </w:pPr>
+      <w:r>
+        <w:rPr>
+          <w:rFonts w:ascii="Times New Roman" w:hAnsi="Times New Roman" w:cs="Times New Roman"/>
+          <w:sz w:val="20"/>
+          <w:szCs w:val="20"/>
+          <w:lang w:val="en-US"/>
+        </w:rPr>
+        <w:t xml:space="preserve">    "COST" </w:t>
+      </w:r>
+      <w:proofErr w:type="gramStart"/>
+      <w:r>
+        <w:rPr>
+          <w:rFonts w:ascii="Times New Roman" w:hAnsi="Times New Roman" w:cs="Times New Roman"/>
+          <w:sz w:val="20"/>
+          <w:szCs w:val="20"/>
+          <w:lang w:val="en-US"/>
+        </w:rPr>
+        <w:t>numeric(</w:t>
+      </w:r>
+      <w:proofErr w:type="gramEnd"/>
+      <w:r>
+        <w:rPr>
+          <w:rFonts w:ascii="Times New Roman" w:hAnsi="Times New Roman" w:cs="Times New Roman"/>
+          <w:sz w:val="20"/>
+          <w:szCs w:val="20"/>
+          <w:lang w:val="en-US"/>
+        </w:rPr>
+        <w:t>10, 2) NOT NULL,</w:t>
       </w:r>
     </w:p>
     <w:p>
@@ -1871,29 +2299,69 @@
           <w:szCs w:val="20"/>
           <w:lang w:val="en-US"/>
         </w:rPr>
-        <w:t xml:space="preserve">    "ID" numeric(10) NOT NULL,</w:t>
-      </w:r>
-    </w:p>
-    <w:p>
-      <w:pPr>
-        <w:spacing w:line="240" w:lineRule="auto"/>
-        <w:ind w:firstLine="709"/>
-        <w:jc w:val="both"/>
-        <w:rPr>
-          <w:rFonts w:ascii="Times New Roman" w:hAnsi="Times New Roman" w:cs="Times New Roman"/>
-          <w:sz w:val="20"/>
-          <w:szCs w:val="20"/>
-          <w:lang w:val="en-US"/>
-        </w:rPr>
-      </w:pPr>
-      <w:r>
-        <w:rPr>
-          <w:rFonts w:ascii="Times New Roman" w:hAnsi="Times New Roman" w:cs="Times New Roman"/>
-          <w:sz w:val="20"/>
-          <w:szCs w:val="20"/>
-          <w:lang w:val="en-US"/>
-        </w:rPr>
-        <w:t xml:space="preserve">    "NAME" character varying(100) NOT NULL,</w:t>
+        <w:t xml:space="preserve">    "ID" </w:t>
+      </w:r>
+      <w:proofErr w:type="gramStart"/>
+      <w:r>
+        <w:rPr>
+          <w:rFonts w:ascii="Times New Roman" w:hAnsi="Times New Roman" w:cs="Times New Roman"/>
+          <w:sz w:val="20"/>
+          <w:szCs w:val="20"/>
+          <w:lang w:val="en-US"/>
+        </w:rPr>
+        <w:t>numeric(</w:t>
+      </w:r>
+      <w:proofErr w:type="gramEnd"/>
+      <w:r>
+        <w:rPr>
+          <w:rFonts w:ascii="Times New Roman" w:hAnsi="Times New Roman" w:cs="Times New Roman"/>
+          <w:sz w:val="20"/>
+          <w:szCs w:val="20"/>
+          <w:lang w:val="en-US"/>
+        </w:rPr>
+        <w:t>10) NOT NULL,</w:t>
+      </w:r>
+    </w:p>
+    <w:p>
+      <w:pPr>
+        <w:spacing w:line="240" w:lineRule="auto"/>
+        <w:ind w:firstLine="709"/>
+        <w:jc w:val="both"/>
+        <w:rPr>
+          <w:rFonts w:ascii="Times New Roman" w:hAnsi="Times New Roman" w:cs="Times New Roman"/>
+          <w:sz w:val="20"/>
+          <w:szCs w:val="20"/>
+          <w:lang w:val="en-US"/>
+        </w:rPr>
+      </w:pPr>
+      <w:r>
+        <w:rPr>
+          <w:rFonts w:ascii="Times New Roman" w:hAnsi="Times New Roman" w:cs="Times New Roman"/>
+          <w:sz w:val="20"/>
+          <w:szCs w:val="20"/>
+          <w:lang w:val="en-US"/>
+        </w:rPr>
+        <w:t xml:space="preserve">    "NAME" character </w:t>
+      </w:r>
+      <w:proofErr w:type="gramStart"/>
+      <w:r>
+        <w:rPr>
+          <w:rFonts w:ascii="Times New Roman" w:hAnsi="Times New Roman" w:cs="Times New Roman"/>
+          <w:sz w:val="20"/>
+          <w:szCs w:val="20"/>
+          <w:lang w:val="en-US"/>
+        </w:rPr>
+        <w:t>varying(</w:t>
+      </w:r>
+      <w:proofErr w:type="gramEnd"/>
+      <w:r>
+        <w:rPr>
+          <w:rFonts w:ascii="Times New Roman" w:hAnsi="Times New Roman" w:cs="Times New Roman"/>
+          <w:sz w:val="20"/>
+          <w:szCs w:val="20"/>
+          <w:lang w:val="en-US"/>
+        </w:rPr>
+        <w:t>100) NOT NULL,</w:t>
       </w:r>
     </w:p>
     <w:p>
@@ -1959,7 +2427,27 @@
           <w:szCs w:val="20"/>
           <w:lang w:val="en-US"/>
         </w:rPr>
-        <w:t xml:space="preserve">    "TARIF_REF" numeric(10) NOT NULL,</w:t>
+        <w:t xml:space="preserve">    "TARIF_REF" </w:t>
+      </w:r>
+      <w:proofErr w:type="gramStart"/>
+      <w:r>
+        <w:rPr>
+          <w:rFonts w:ascii="Times New Roman" w:hAnsi="Times New Roman" w:cs="Times New Roman"/>
+          <w:sz w:val="20"/>
+          <w:szCs w:val="20"/>
+          <w:lang w:val="en-US"/>
+        </w:rPr>
+        <w:t>numeric(</w:t>
+      </w:r>
+      <w:proofErr w:type="gramEnd"/>
+      <w:r>
+        <w:rPr>
+          <w:rFonts w:ascii="Times New Roman" w:hAnsi="Times New Roman" w:cs="Times New Roman"/>
+          <w:sz w:val="20"/>
+          <w:szCs w:val="20"/>
+          <w:lang w:val="en-US"/>
+        </w:rPr>
+        <w:t>10) NOT NULL,</w:t>
       </w:r>
     </w:p>
     <w:p>
@@ -2522,73 +3010,153 @@
           <w:szCs w:val="20"/>
           <w:lang w:val="en-US"/>
         </w:rPr>
-        <w:t xml:space="preserve">    "ID" numeric(10) NOT NULL,</w:t>
-      </w:r>
-    </w:p>
-    <w:p>
-      <w:pPr>
-        <w:spacing w:line="240" w:lineRule="auto"/>
-        <w:ind w:firstLine="709"/>
-        <w:jc w:val="both"/>
-        <w:rPr>
-          <w:rFonts w:ascii="Times New Roman" w:hAnsi="Times New Roman" w:cs="Times New Roman"/>
-          <w:sz w:val="20"/>
-          <w:szCs w:val="20"/>
-          <w:lang w:val="en-US"/>
-        </w:rPr>
-      </w:pPr>
-      <w:r>
-        <w:rPr>
-          <w:rFonts w:ascii="Times New Roman" w:hAnsi="Times New Roman" w:cs="Times New Roman"/>
-          <w:sz w:val="20"/>
-          <w:szCs w:val="20"/>
-          <w:lang w:val="en-US"/>
-        </w:rPr>
-        <w:t xml:space="preserve">    "PRODUCT_TYPE_ID" numeric(10) NOT NULL,</w:t>
-      </w:r>
-    </w:p>
-    <w:p>
-      <w:pPr>
-        <w:spacing w:line="240" w:lineRule="auto"/>
-        <w:ind w:firstLine="709"/>
-        <w:jc w:val="both"/>
-        <w:rPr>
-          <w:rFonts w:ascii="Times New Roman" w:hAnsi="Times New Roman" w:cs="Times New Roman"/>
-          <w:sz w:val="20"/>
-          <w:szCs w:val="20"/>
-          <w:lang w:val="en-US"/>
-        </w:rPr>
-      </w:pPr>
-      <w:r>
-        <w:rPr>
-          <w:rFonts w:ascii="Times New Roman" w:hAnsi="Times New Roman" w:cs="Times New Roman"/>
-          <w:sz w:val="20"/>
-          <w:szCs w:val="20"/>
-          <w:lang w:val="en-US"/>
-        </w:rPr>
-        <w:t xml:space="preserve">    "NAME" character varying(100) NOT NULL,</w:t>
-      </w:r>
-    </w:p>
-    <w:p>
-      <w:pPr>
-        <w:spacing w:line="240" w:lineRule="auto"/>
-        <w:ind w:firstLine="709"/>
-        <w:jc w:val="both"/>
-        <w:rPr>
-          <w:rFonts w:ascii="Times New Roman" w:hAnsi="Times New Roman" w:cs="Times New Roman"/>
-          <w:sz w:val="20"/>
-          <w:szCs w:val="20"/>
-          <w:lang w:val="en-US"/>
-        </w:rPr>
-      </w:pPr>
-      <w:r>
-        <w:rPr>
-          <w:rFonts w:ascii="Times New Roman" w:hAnsi="Times New Roman" w:cs="Times New Roman"/>
-          <w:sz w:val="20"/>
-          <w:szCs w:val="20"/>
-          <w:lang w:val="en-US"/>
-        </w:rPr>
-        <w:t xml:space="preserve">    "CLIENT_REF" numeric(10) NOT NULL,</w:t>
+        <w:t xml:space="preserve">    "ID" </w:t>
+      </w:r>
+      <w:proofErr w:type="gramStart"/>
+      <w:r>
+        <w:rPr>
+          <w:rFonts w:ascii="Times New Roman" w:hAnsi="Times New Roman" w:cs="Times New Roman"/>
+          <w:sz w:val="20"/>
+          <w:szCs w:val="20"/>
+          <w:lang w:val="en-US"/>
+        </w:rPr>
+        <w:t>numeric(</w:t>
+      </w:r>
+      <w:proofErr w:type="gramEnd"/>
+      <w:r>
+        <w:rPr>
+          <w:rFonts w:ascii="Times New Roman" w:hAnsi="Times New Roman" w:cs="Times New Roman"/>
+          <w:sz w:val="20"/>
+          <w:szCs w:val="20"/>
+          <w:lang w:val="en-US"/>
+        </w:rPr>
+        <w:t>10) NOT NULL,</w:t>
+      </w:r>
+    </w:p>
+    <w:p>
+      <w:pPr>
+        <w:spacing w:line="240" w:lineRule="auto"/>
+        <w:ind w:firstLine="709"/>
+        <w:jc w:val="both"/>
+        <w:rPr>
+          <w:rFonts w:ascii="Times New Roman" w:hAnsi="Times New Roman" w:cs="Times New Roman"/>
+          <w:sz w:val="20"/>
+          <w:szCs w:val="20"/>
+          <w:lang w:val="en-US"/>
+        </w:rPr>
+      </w:pPr>
+      <w:r>
+        <w:rPr>
+          <w:rFonts w:ascii="Times New Roman" w:hAnsi="Times New Roman" w:cs="Times New Roman"/>
+          <w:sz w:val="20"/>
+          <w:szCs w:val="20"/>
+          <w:lang w:val="en-US"/>
+        </w:rPr>
+        <w:t xml:space="preserve">    "PRODUCT_TYPE_ID" </w:t>
+      </w:r>
+      <w:proofErr w:type="gramStart"/>
+      <w:r>
+        <w:rPr>
+          <w:rFonts w:ascii="Times New Roman" w:hAnsi="Times New Roman" w:cs="Times New Roman"/>
+          <w:sz w:val="20"/>
+          <w:szCs w:val="20"/>
+          <w:lang w:val="en-US"/>
+        </w:rPr>
+        <w:t>numeric(</w:t>
+      </w:r>
+      <w:proofErr w:type="gramEnd"/>
+      <w:r>
+        <w:rPr>
+          <w:rFonts w:ascii="Times New Roman" w:hAnsi="Times New Roman" w:cs="Times New Roman"/>
+          <w:sz w:val="20"/>
+          <w:szCs w:val="20"/>
+          <w:lang w:val="en-US"/>
+        </w:rPr>
+        <w:t>10) NOT NULL,</w:t>
+      </w:r>
+    </w:p>
+    <w:p>
+      <w:pPr>
+        <w:spacing w:line="240" w:lineRule="auto"/>
+        <w:ind w:firstLine="709"/>
+        <w:jc w:val="both"/>
+        <w:rPr>
+          <w:rFonts w:ascii="Times New Roman" w:hAnsi="Times New Roman" w:cs="Times New Roman"/>
+          <w:sz w:val="20"/>
+          <w:szCs w:val="20"/>
+          <w:lang w:val="en-US"/>
+        </w:rPr>
+      </w:pPr>
+      <w:r>
+        <w:rPr>
+          <w:rFonts w:ascii="Times New Roman" w:hAnsi="Times New Roman" w:cs="Times New Roman"/>
+          <w:sz w:val="20"/>
+          <w:szCs w:val="20"/>
+          <w:lang w:val="en-US"/>
+        </w:rPr>
+        <w:t xml:space="preserve">    "NAME" character </w:t>
+      </w:r>
+      <w:proofErr w:type="gramStart"/>
+      <w:r>
+        <w:rPr>
+          <w:rFonts w:ascii="Times New Roman" w:hAnsi="Times New Roman" w:cs="Times New Roman"/>
+          <w:sz w:val="20"/>
+          <w:szCs w:val="20"/>
+          <w:lang w:val="en-US"/>
+        </w:rPr>
+        <w:t>varying(</w:t>
+      </w:r>
+      <w:proofErr w:type="gramEnd"/>
+      <w:r>
+        <w:rPr>
+          <w:rFonts w:ascii="Times New Roman" w:hAnsi="Times New Roman" w:cs="Times New Roman"/>
+          <w:sz w:val="20"/>
+          <w:szCs w:val="20"/>
+          <w:lang w:val="en-US"/>
+        </w:rPr>
+        <w:t>100) NOT NULL,</w:t>
+      </w:r>
+    </w:p>
+    <w:p>
+      <w:pPr>
+        <w:spacing w:line="240" w:lineRule="auto"/>
+        <w:ind w:firstLine="709"/>
+        <w:jc w:val="both"/>
+        <w:rPr>
+          <w:rFonts w:ascii="Times New Roman" w:hAnsi="Times New Roman" w:cs="Times New Roman"/>
+          <w:sz w:val="20"/>
+          <w:szCs w:val="20"/>
+          <w:lang w:val="en-US"/>
+        </w:rPr>
+      </w:pPr>
+      <w:r>
+        <w:rPr>
+          <w:rFonts w:ascii="Times New Roman" w:hAnsi="Times New Roman" w:cs="Times New Roman"/>
+          <w:sz w:val="20"/>
+          <w:szCs w:val="20"/>
+          <w:lang w:val="en-US"/>
+        </w:rPr>
+        <w:t xml:space="preserve">    "CLIENT_REF" </w:t>
+      </w:r>
+      <w:proofErr w:type="gramStart"/>
+      <w:r>
+        <w:rPr>
+          <w:rFonts w:ascii="Times New Roman" w:hAnsi="Times New Roman" w:cs="Times New Roman"/>
+          <w:sz w:val="20"/>
+          <w:szCs w:val="20"/>
+          <w:lang w:val="en-US"/>
+        </w:rPr>
+        <w:t>numeric(</w:t>
+      </w:r>
+      <w:proofErr w:type="gramEnd"/>
+      <w:r>
+        <w:rPr>
+          <w:rFonts w:ascii="Times New Roman" w:hAnsi="Times New Roman" w:cs="Times New Roman"/>
+          <w:sz w:val="20"/>
+          <w:szCs w:val="20"/>
+          <w:lang w:val="en-US"/>
+        </w:rPr>
+        <w:t>10) NOT NULL,</w:t>
       </w:r>
     </w:p>
     <w:p>
@@ -3436,73 +4004,153 @@
           <w:szCs w:val="20"/>
           <w:lang w:val="en-US"/>
         </w:rPr>
-        <w:t xml:space="preserve">    "ID" numeric(10) NOT NULL,</w:t>
-      </w:r>
-    </w:p>
-    <w:p>
-      <w:pPr>
-        <w:spacing w:line="240" w:lineRule="auto"/>
-        <w:ind w:firstLine="709"/>
-        <w:jc w:val="both"/>
-        <w:rPr>
-          <w:rFonts w:ascii="Times New Roman" w:hAnsi="Times New Roman" w:cs="Times New Roman"/>
-          <w:sz w:val="20"/>
-          <w:szCs w:val="20"/>
-          <w:lang w:val="en-US"/>
-        </w:rPr>
-      </w:pPr>
-      <w:r>
-        <w:rPr>
-          <w:rFonts w:ascii="Times New Roman" w:hAnsi="Times New Roman" w:cs="Times New Roman"/>
-          <w:sz w:val="20"/>
-          <w:szCs w:val="20"/>
-          <w:lang w:val="en-US"/>
-        </w:rPr>
-        <w:t xml:space="preserve">    "NAME" character varying(100) NOT NULL,</w:t>
-      </w:r>
-    </w:p>
-    <w:p>
-      <w:pPr>
-        <w:spacing w:line="240" w:lineRule="auto"/>
-        <w:ind w:firstLine="709"/>
-        <w:jc w:val="both"/>
-        <w:rPr>
-          <w:rFonts w:ascii="Times New Roman" w:hAnsi="Times New Roman" w:cs="Times New Roman"/>
-          <w:sz w:val="20"/>
-          <w:szCs w:val="20"/>
-          <w:lang w:val="en-US"/>
-        </w:rPr>
-      </w:pPr>
-      <w:r>
-        <w:rPr>
-          <w:rFonts w:ascii="Times New Roman" w:hAnsi="Times New Roman" w:cs="Times New Roman"/>
-          <w:sz w:val="20"/>
-          <w:szCs w:val="20"/>
-          <w:lang w:val="en-US"/>
-        </w:rPr>
-        <w:t xml:space="preserve">    "SALDO" numeric(10, 2) NOT NULL,</w:t>
-      </w:r>
-    </w:p>
-    <w:p>
-      <w:pPr>
-        <w:spacing w:line="240" w:lineRule="auto"/>
-        <w:ind w:firstLine="709"/>
-        <w:jc w:val="both"/>
-        <w:rPr>
-          <w:rFonts w:ascii="Times New Roman" w:hAnsi="Times New Roman" w:cs="Times New Roman"/>
-          <w:sz w:val="20"/>
-          <w:szCs w:val="20"/>
-          <w:lang w:val="en-US"/>
-        </w:rPr>
-      </w:pPr>
-      <w:r>
-        <w:rPr>
-          <w:rFonts w:ascii="Times New Roman" w:hAnsi="Times New Roman" w:cs="Times New Roman"/>
-          <w:sz w:val="20"/>
-          <w:szCs w:val="20"/>
-          <w:lang w:val="en-US"/>
-        </w:rPr>
-        <w:t xml:space="preserve">    "CLIENT_REF" numeric(10) NOT NULL,</w:t>
+        <w:t xml:space="preserve">    "ID" </w:t>
+      </w:r>
+      <w:proofErr w:type="gramStart"/>
+      <w:r>
+        <w:rPr>
+          <w:rFonts w:ascii="Times New Roman" w:hAnsi="Times New Roman" w:cs="Times New Roman"/>
+          <w:sz w:val="20"/>
+          <w:szCs w:val="20"/>
+          <w:lang w:val="en-US"/>
+        </w:rPr>
+        <w:t>numeric(</w:t>
+      </w:r>
+      <w:proofErr w:type="gramEnd"/>
+      <w:r>
+        <w:rPr>
+          <w:rFonts w:ascii="Times New Roman" w:hAnsi="Times New Roman" w:cs="Times New Roman"/>
+          <w:sz w:val="20"/>
+          <w:szCs w:val="20"/>
+          <w:lang w:val="en-US"/>
+        </w:rPr>
+        <w:t>10) NOT NULL,</w:t>
+      </w:r>
+    </w:p>
+    <w:p>
+      <w:pPr>
+        <w:spacing w:line="240" w:lineRule="auto"/>
+        <w:ind w:firstLine="709"/>
+        <w:jc w:val="both"/>
+        <w:rPr>
+          <w:rFonts w:ascii="Times New Roman" w:hAnsi="Times New Roman" w:cs="Times New Roman"/>
+          <w:sz w:val="20"/>
+          <w:szCs w:val="20"/>
+          <w:lang w:val="en-US"/>
+        </w:rPr>
+      </w:pPr>
+      <w:r>
+        <w:rPr>
+          <w:rFonts w:ascii="Times New Roman" w:hAnsi="Times New Roman" w:cs="Times New Roman"/>
+          <w:sz w:val="20"/>
+          <w:szCs w:val="20"/>
+          <w:lang w:val="en-US"/>
+        </w:rPr>
+        <w:t xml:space="preserve">    "NAME" character </w:t>
+      </w:r>
+      <w:proofErr w:type="gramStart"/>
+      <w:r>
+        <w:rPr>
+          <w:rFonts w:ascii="Times New Roman" w:hAnsi="Times New Roman" w:cs="Times New Roman"/>
+          <w:sz w:val="20"/>
+          <w:szCs w:val="20"/>
+          <w:lang w:val="en-US"/>
+        </w:rPr>
+        <w:t>varying(</w:t>
+      </w:r>
+      <w:proofErr w:type="gramEnd"/>
+      <w:r>
+        <w:rPr>
+          <w:rFonts w:ascii="Times New Roman" w:hAnsi="Times New Roman" w:cs="Times New Roman"/>
+          <w:sz w:val="20"/>
+          <w:szCs w:val="20"/>
+          <w:lang w:val="en-US"/>
+        </w:rPr>
+        <w:t>100) NOT NULL,</w:t>
+      </w:r>
+    </w:p>
+    <w:p>
+      <w:pPr>
+        <w:spacing w:line="240" w:lineRule="auto"/>
+        <w:ind w:firstLine="709"/>
+        <w:jc w:val="both"/>
+        <w:rPr>
+          <w:rFonts w:ascii="Times New Roman" w:hAnsi="Times New Roman" w:cs="Times New Roman"/>
+          <w:sz w:val="20"/>
+          <w:szCs w:val="20"/>
+          <w:lang w:val="en-US"/>
+        </w:rPr>
+      </w:pPr>
+      <w:r>
+        <w:rPr>
+          <w:rFonts w:ascii="Times New Roman" w:hAnsi="Times New Roman" w:cs="Times New Roman"/>
+          <w:sz w:val="20"/>
+          <w:szCs w:val="20"/>
+          <w:lang w:val="en-US"/>
+        </w:rPr>
+        <w:t xml:space="preserve">    "SALDO" </w:t>
+      </w:r>
+      <w:proofErr w:type="gramStart"/>
+      <w:r>
+        <w:rPr>
+          <w:rFonts w:ascii="Times New Roman" w:hAnsi="Times New Roman" w:cs="Times New Roman"/>
+          <w:sz w:val="20"/>
+          <w:szCs w:val="20"/>
+          <w:lang w:val="en-US"/>
+        </w:rPr>
+        <w:t>numeric(</w:t>
+      </w:r>
+      <w:proofErr w:type="gramEnd"/>
+      <w:r>
+        <w:rPr>
+          <w:rFonts w:ascii="Times New Roman" w:hAnsi="Times New Roman" w:cs="Times New Roman"/>
+          <w:sz w:val="20"/>
+          <w:szCs w:val="20"/>
+          <w:lang w:val="en-US"/>
+        </w:rPr>
+        <w:t>10, 2) NOT NULL,</w:t>
+      </w:r>
+    </w:p>
+    <w:p>
+      <w:pPr>
+        <w:spacing w:line="240" w:lineRule="auto"/>
+        <w:ind w:firstLine="709"/>
+        <w:jc w:val="both"/>
+        <w:rPr>
+          <w:rFonts w:ascii="Times New Roman" w:hAnsi="Times New Roman" w:cs="Times New Roman"/>
+          <w:sz w:val="20"/>
+          <w:szCs w:val="20"/>
+          <w:lang w:val="en-US"/>
+        </w:rPr>
+      </w:pPr>
+      <w:r>
+        <w:rPr>
+          <w:rFonts w:ascii="Times New Roman" w:hAnsi="Times New Roman" w:cs="Times New Roman"/>
+          <w:sz w:val="20"/>
+          <w:szCs w:val="20"/>
+          <w:lang w:val="en-US"/>
+        </w:rPr>
+        <w:t xml:space="preserve">    "CLIENT_REF" </w:t>
+      </w:r>
+      <w:proofErr w:type="gramStart"/>
+      <w:r>
+        <w:rPr>
+          <w:rFonts w:ascii="Times New Roman" w:hAnsi="Times New Roman" w:cs="Times New Roman"/>
+          <w:sz w:val="20"/>
+          <w:szCs w:val="20"/>
+          <w:lang w:val="en-US"/>
+        </w:rPr>
+        <w:t>numeric(</w:t>
+      </w:r>
+      <w:proofErr w:type="gramEnd"/>
+      <w:r>
+        <w:rPr>
+          <w:rFonts w:ascii="Times New Roman" w:hAnsi="Times New Roman" w:cs="Times New Roman"/>
+          <w:sz w:val="20"/>
+          <w:szCs w:val="20"/>
+          <w:lang w:val="en-US"/>
+        </w:rPr>
+        <w:t>10) NOT NULL,</w:t>
       </w:r>
     </w:p>
     <w:p>
@@ -3568,29 +4216,69 @@
           <w:szCs w:val="20"/>
           <w:lang w:val="en-US"/>
         </w:rPr>
-        <w:t xml:space="preserve">    "PRODUCT_REF" numeric(10) NOT NULL,</w:t>
-      </w:r>
-    </w:p>
-    <w:p>
-      <w:pPr>
-        <w:spacing w:line="240" w:lineRule="auto"/>
-        <w:ind w:firstLine="709"/>
-        <w:jc w:val="both"/>
-        <w:rPr>
-          <w:rFonts w:ascii="Times New Roman" w:hAnsi="Times New Roman" w:cs="Times New Roman"/>
-          <w:sz w:val="20"/>
-          <w:szCs w:val="20"/>
-          <w:lang w:val="en-US"/>
-        </w:rPr>
-      </w:pPr>
-      <w:r>
-        <w:rPr>
-          <w:rFonts w:ascii="Times New Roman" w:hAnsi="Times New Roman" w:cs="Times New Roman"/>
-          <w:sz w:val="20"/>
-          <w:szCs w:val="20"/>
-          <w:lang w:val="en-US"/>
-        </w:rPr>
-        <w:t xml:space="preserve">    "ACC_NUM" character varying(25) NOT NULL,</w:t>
+        <w:t xml:space="preserve">    "PRODUCT_REF" </w:t>
+      </w:r>
+      <w:proofErr w:type="gramStart"/>
+      <w:r>
+        <w:rPr>
+          <w:rFonts w:ascii="Times New Roman" w:hAnsi="Times New Roman" w:cs="Times New Roman"/>
+          <w:sz w:val="20"/>
+          <w:szCs w:val="20"/>
+          <w:lang w:val="en-US"/>
+        </w:rPr>
+        <w:t>numeric(</w:t>
+      </w:r>
+      <w:proofErr w:type="gramEnd"/>
+      <w:r>
+        <w:rPr>
+          <w:rFonts w:ascii="Times New Roman" w:hAnsi="Times New Roman" w:cs="Times New Roman"/>
+          <w:sz w:val="20"/>
+          <w:szCs w:val="20"/>
+          <w:lang w:val="en-US"/>
+        </w:rPr>
+        <w:t>10) NOT NULL,</w:t>
+      </w:r>
+    </w:p>
+    <w:p>
+      <w:pPr>
+        <w:spacing w:line="240" w:lineRule="auto"/>
+        <w:ind w:firstLine="709"/>
+        <w:jc w:val="both"/>
+        <w:rPr>
+          <w:rFonts w:ascii="Times New Roman" w:hAnsi="Times New Roman" w:cs="Times New Roman"/>
+          <w:sz w:val="20"/>
+          <w:szCs w:val="20"/>
+          <w:lang w:val="en-US"/>
+        </w:rPr>
+      </w:pPr>
+      <w:r>
+        <w:rPr>
+          <w:rFonts w:ascii="Times New Roman" w:hAnsi="Times New Roman" w:cs="Times New Roman"/>
+          <w:sz w:val="20"/>
+          <w:szCs w:val="20"/>
+          <w:lang w:val="en-US"/>
+        </w:rPr>
+        <w:t xml:space="preserve">    "ACC_NUM" character </w:t>
+      </w:r>
+      <w:proofErr w:type="gramStart"/>
+      <w:r>
+        <w:rPr>
+          <w:rFonts w:ascii="Times New Roman" w:hAnsi="Times New Roman" w:cs="Times New Roman"/>
+          <w:sz w:val="20"/>
+          <w:szCs w:val="20"/>
+          <w:lang w:val="en-US"/>
+        </w:rPr>
+        <w:t>varying(</w:t>
+      </w:r>
+      <w:proofErr w:type="gramEnd"/>
+      <w:r>
+        <w:rPr>
+          <w:rFonts w:ascii="Times New Roman" w:hAnsi="Times New Roman" w:cs="Times New Roman"/>
+          <w:sz w:val="20"/>
+          <w:szCs w:val="20"/>
+          <w:lang w:val="en-US"/>
+        </w:rPr>
+        <w:t>25) NOT NULL,</w:t>
       </w:r>
     </w:p>
     <w:p>
@@ -4330,73 +5018,153 @@
           <w:szCs w:val="20"/>
           <w:lang w:val="en-US"/>
         </w:rPr>
-        <w:t xml:space="preserve">    "ID" numeric(10) NOT NULL,</w:t>
-      </w:r>
-    </w:p>
-    <w:p>
-      <w:pPr>
-        <w:spacing w:line="240" w:lineRule="auto"/>
-        <w:ind w:firstLine="709"/>
-        <w:jc w:val="both"/>
-        <w:rPr>
-          <w:rFonts w:ascii="Times New Roman" w:hAnsi="Times New Roman" w:cs="Times New Roman"/>
-          <w:sz w:val="20"/>
-          <w:szCs w:val="20"/>
-          <w:lang w:val="en-US"/>
-        </w:rPr>
-      </w:pPr>
-      <w:r>
-        <w:rPr>
-          <w:rFonts w:ascii="Times New Roman" w:hAnsi="Times New Roman" w:cs="Times New Roman"/>
-          <w:sz w:val="20"/>
-          <w:szCs w:val="20"/>
-          <w:lang w:val="en-US"/>
-        </w:rPr>
-        <w:t xml:space="preserve">    "DT" numeric(1) NOT NULL,</w:t>
-      </w:r>
-    </w:p>
-    <w:p>
-      <w:pPr>
-        <w:spacing w:line="240" w:lineRule="auto"/>
-        <w:ind w:firstLine="709"/>
-        <w:jc w:val="both"/>
-        <w:rPr>
-          <w:rFonts w:ascii="Times New Roman" w:hAnsi="Times New Roman" w:cs="Times New Roman"/>
-          <w:sz w:val="20"/>
-          <w:szCs w:val="20"/>
-          <w:lang w:val="en-US"/>
-        </w:rPr>
-      </w:pPr>
-      <w:r>
-        <w:rPr>
-          <w:rFonts w:ascii="Times New Roman" w:hAnsi="Times New Roman" w:cs="Times New Roman"/>
-          <w:sz w:val="20"/>
-          <w:szCs w:val="20"/>
-          <w:lang w:val="en-US"/>
-        </w:rPr>
-        <w:t xml:space="preserve">    "SUM" numeric(10, 2) NOT NULL,</w:t>
-      </w:r>
-    </w:p>
-    <w:p>
-      <w:pPr>
-        <w:spacing w:line="240" w:lineRule="auto"/>
-        <w:ind w:firstLine="709"/>
-        <w:jc w:val="both"/>
-        <w:rPr>
-          <w:rFonts w:ascii="Times New Roman" w:hAnsi="Times New Roman" w:cs="Times New Roman"/>
-          <w:sz w:val="20"/>
-          <w:szCs w:val="20"/>
-          <w:lang w:val="en-US"/>
-        </w:rPr>
-      </w:pPr>
-      <w:r>
-        <w:rPr>
-          <w:rFonts w:ascii="Times New Roman" w:hAnsi="Times New Roman" w:cs="Times New Roman"/>
-          <w:sz w:val="20"/>
-          <w:szCs w:val="20"/>
-          <w:lang w:val="en-US"/>
-        </w:rPr>
-        <w:t xml:space="preserve">    "ACC_REF" numeric(10) NOT NULL,</w:t>
+        <w:t xml:space="preserve">    "ID" </w:t>
+      </w:r>
+      <w:proofErr w:type="gramStart"/>
+      <w:r>
+        <w:rPr>
+          <w:rFonts w:ascii="Times New Roman" w:hAnsi="Times New Roman" w:cs="Times New Roman"/>
+          <w:sz w:val="20"/>
+          <w:szCs w:val="20"/>
+          <w:lang w:val="en-US"/>
+        </w:rPr>
+        <w:t>numeric(</w:t>
+      </w:r>
+      <w:proofErr w:type="gramEnd"/>
+      <w:r>
+        <w:rPr>
+          <w:rFonts w:ascii="Times New Roman" w:hAnsi="Times New Roman" w:cs="Times New Roman"/>
+          <w:sz w:val="20"/>
+          <w:szCs w:val="20"/>
+          <w:lang w:val="en-US"/>
+        </w:rPr>
+        <w:t>10) NOT NULL,</w:t>
+      </w:r>
+    </w:p>
+    <w:p>
+      <w:pPr>
+        <w:spacing w:line="240" w:lineRule="auto"/>
+        <w:ind w:firstLine="709"/>
+        <w:jc w:val="both"/>
+        <w:rPr>
+          <w:rFonts w:ascii="Times New Roman" w:hAnsi="Times New Roman" w:cs="Times New Roman"/>
+          <w:sz w:val="20"/>
+          <w:szCs w:val="20"/>
+          <w:lang w:val="en-US"/>
+        </w:rPr>
+      </w:pPr>
+      <w:r>
+        <w:rPr>
+          <w:rFonts w:ascii="Times New Roman" w:hAnsi="Times New Roman" w:cs="Times New Roman"/>
+          <w:sz w:val="20"/>
+          <w:szCs w:val="20"/>
+          <w:lang w:val="en-US"/>
+        </w:rPr>
+        <w:t xml:space="preserve">    "DT" </w:t>
+      </w:r>
+      <w:proofErr w:type="gramStart"/>
+      <w:r>
+        <w:rPr>
+          <w:rFonts w:ascii="Times New Roman" w:hAnsi="Times New Roman" w:cs="Times New Roman"/>
+          <w:sz w:val="20"/>
+          <w:szCs w:val="20"/>
+          <w:lang w:val="en-US"/>
+        </w:rPr>
+        <w:t>numeric(</w:t>
+      </w:r>
+      <w:proofErr w:type="gramEnd"/>
+      <w:r>
+        <w:rPr>
+          <w:rFonts w:ascii="Times New Roman" w:hAnsi="Times New Roman" w:cs="Times New Roman"/>
+          <w:sz w:val="20"/>
+          <w:szCs w:val="20"/>
+          <w:lang w:val="en-US"/>
+        </w:rPr>
+        <w:t>1) NOT NULL,</w:t>
+      </w:r>
+    </w:p>
+    <w:p>
+      <w:pPr>
+        <w:spacing w:line="240" w:lineRule="auto"/>
+        <w:ind w:firstLine="709"/>
+        <w:jc w:val="both"/>
+        <w:rPr>
+          <w:rFonts w:ascii="Times New Roman" w:hAnsi="Times New Roman" w:cs="Times New Roman"/>
+          <w:sz w:val="20"/>
+          <w:szCs w:val="20"/>
+          <w:lang w:val="en-US"/>
+        </w:rPr>
+      </w:pPr>
+      <w:r>
+        <w:rPr>
+          <w:rFonts w:ascii="Times New Roman" w:hAnsi="Times New Roman" w:cs="Times New Roman"/>
+          <w:sz w:val="20"/>
+          <w:szCs w:val="20"/>
+          <w:lang w:val="en-US"/>
+        </w:rPr>
+        <w:t xml:space="preserve">    "SUM" </w:t>
+      </w:r>
+      <w:proofErr w:type="gramStart"/>
+      <w:r>
+        <w:rPr>
+          <w:rFonts w:ascii="Times New Roman" w:hAnsi="Times New Roman" w:cs="Times New Roman"/>
+          <w:sz w:val="20"/>
+          <w:szCs w:val="20"/>
+          <w:lang w:val="en-US"/>
+        </w:rPr>
+        <w:t>numeric(</w:t>
+      </w:r>
+      <w:proofErr w:type="gramEnd"/>
+      <w:r>
+        <w:rPr>
+          <w:rFonts w:ascii="Times New Roman" w:hAnsi="Times New Roman" w:cs="Times New Roman"/>
+          <w:sz w:val="20"/>
+          <w:szCs w:val="20"/>
+          <w:lang w:val="en-US"/>
+        </w:rPr>
+        <w:t>10, 2) NOT NULL,</w:t>
+      </w:r>
+    </w:p>
+    <w:p>
+      <w:pPr>
+        <w:spacing w:line="240" w:lineRule="auto"/>
+        <w:ind w:firstLine="709"/>
+        <w:jc w:val="both"/>
+        <w:rPr>
+          <w:rFonts w:ascii="Times New Roman" w:hAnsi="Times New Roman" w:cs="Times New Roman"/>
+          <w:sz w:val="20"/>
+          <w:szCs w:val="20"/>
+          <w:lang w:val="en-US"/>
+        </w:rPr>
+      </w:pPr>
+      <w:r>
+        <w:rPr>
+          <w:rFonts w:ascii="Times New Roman" w:hAnsi="Times New Roman" w:cs="Times New Roman"/>
+          <w:sz w:val="20"/>
+          <w:szCs w:val="20"/>
+          <w:lang w:val="en-US"/>
+        </w:rPr>
+        <w:t xml:space="preserve">    "ACC_REF" </w:t>
+      </w:r>
+      <w:proofErr w:type="gramStart"/>
+      <w:r>
+        <w:rPr>
+          <w:rFonts w:ascii="Times New Roman" w:hAnsi="Times New Roman" w:cs="Times New Roman"/>
+          <w:sz w:val="20"/>
+          <w:szCs w:val="20"/>
+          <w:lang w:val="en-US"/>
+        </w:rPr>
+        <w:t>numeric(</w:t>
+      </w:r>
+      <w:proofErr w:type="gramEnd"/>
+      <w:r>
+        <w:rPr>
+          <w:rFonts w:ascii="Times New Roman" w:hAnsi="Times New Roman" w:cs="Times New Roman"/>
+          <w:sz w:val="20"/>
+          <w:szCs w:val="20"/>
+          <w:lang w:val="en-US"/>
+        </w:rPr>
+        <w:t>10) NOT NULL,</w:t>
       </w:r>
     </w:p>
     <w:p>
@@ -4896,7 +5664,7 @@
                     </pic:cNvPicPr>
                   </pic:nvPicPr>
                   <pic:blipFill>
-                    <a:blip r:embed="rId6" cstate="print">
+                    <a:blip r:embed="rId7" cstate="print">
                       <a:extLst>
                         <a:ext uri="{28A0092B-C50C-407E-A947-70E740481C1C}">
                           <a14:useLocalDpi xmlns:a14="http://schemas.microsoft.com/office/drawing/2010/main" val="0"/>
@@ -5535,7 +6303,17 @@
           <w:szCs w:val="20"/>
           <w:lang w:val="en-US"/>
         </w:rPr>
-        <w:t>to_date</w:t>
+        <w:t>to_</w:t>
+      </w:r>
+      <w:proofErr w:type="gramStart"/>
+      <w:r>
+        <w:rPr>
+          <w:rFonts w:ascii="Times New Roman" w:hAnsi="Times New Roman" w:cs="Times New Roman"/>
+          <w:sz w:val="20"/>
+          <w:szCs w:val="20"/>
+          <w:lang w:val="en-US"/>
+        </w:rPr>
+        <w:t>date</w:t>
       </w:r>
       <w:proofErr w:type="spellEnd"/>
       <w:r>
@@ -5545,7 +6323,17 @@
           <w:szCs w:val="20"/>
           <w:lang w:val="en-US"/>
         </w:rPr>
-        <w:t>('01.01.2018','DD.MM.YYYY'), null, 1);</w:t>
+        <w:t>(</w:t>
+      </w:r>
+      <w:proofErr w:type="gramEnd"/>
+      <w:r>
+        <w:rPr>
+          <w:rFonts w:ascii="Times New Roman" w:hAnsi="Times New Roman" w:cs="Times New Roman"/>
+          <w:sz w:val="20"/>
+          <w:szCs w:val="20"/>
+          <w:lang w:val="en-US"/>
+        </w:rPr>
+        <w:t>'01.01.2018','DD.MM.YYYY'), null, 1);</w:t>
       </w:r>
     </w:p>
     <w:p>
@@ -5615,7 +6403,17 @@
           <w:szCs w:val="20"/>
           <w:lang w:val="en-US"/>
         </w:rPr>
-        <w:t>to_date</w:t>
+        <w:t>to_</w:t>
+      </w:r>
+      <w:proofErr w:type="gramStart"/>
+      <w:r>
+        <w:rPr>
+          <w:rFonts w:ascii="Times New Roman" w:hAnsi="Times New Roman" w:cs="Times New Roman"/>
+          <w:sz w:val="20"/>
+          <w:szCs w:val="20"/>
+          <w:lang w:val="en-US"/>
+        </w:rPr>
+        <w:t>date</w:t>
       </w:r>
       <w:proofErr w:type="spellEnd"/>
       <w:r>
@@ -5625,7 +6423,17 @@
           <w:szCs w:val="20"/>
           <w:lang w:val="en-US"/>
         </w:rPr>
-        <w:t>('01.01.2018','DD.MM.YYYY'), null, 2);</w:t>
+        <w:t>(</w:t>
+      </w:r>
+      <w:proofErr w:type="gramEnd"/>
+      <w:r>
+        <w:rPr>
+          <w:rFonts w:ascii="Times New Roman" w:hAnsi="Times New Roman" w:cs="Times New Roman"/>
+          <w:sz w:val="20"/>
+          <w:szCs w:val="20"/>
+          <w:lang w:val="en-US"/>
+        </w:rPr>
+        <w:t>'01.01.2018','DD.MM.YYYY'), null, 2);</w:t>
       </w:r>
     </w:p>
     <w:p>
@@ -5695,7 +6503,17 @@
           <w:szCs w:val="20"/>
           <w:lang w:val="en-US"/>
         </w:rPr>
-        <w:t>to_date</w:t>
+        <w:t>to_</w:t>
+      </w:r>
+      <w:proofErr w:type="gramStart"/>
+      <w:r>
+        <w:rPr>
+          <w:rFonts w:ascii="Times New Roman" w:hAnsi="Times New Roman" w:cs="Times New Roman"/>
+          <w:sz w:val="20"/>
+          <w:szCs w:val="20"/>
+          <w:lang w:val="en-US"/>
+        </w:rPr>
+        <w:t>date</w:t>
       </w:r>
       <w:proofErr w:type="spellEnd"/>
       <w:r>
@@ -5705,7 +6523,17 @@
           <w:szCs w:val="20"/>
           <w:lang w:val="en-US"/>
         </w:rPr>
-        <w:t>('01.01.2018','DD.MM.YYYY'), null, 3);</w:t>
+        <w:t>(</w:t>
+      </w:r>
+      <w:proofErr w:type="gramEnd"/>
+      <w:r>
+        <w:rPr>
+          <w:rFonts w:ascii="Times New Roman" w:hAnsi="Times New Roman" w:cs="Times New Roman"/>
+          <w:sz w:val="20"/>
+          <w:szCs w:val="20"/>
+          <w:lang w:val="en-US"/>
+        </w:rPr>
+        <w:t>'01.01.2018','DD.MM.YYYY'), null, 3);</w:t>
       </w:r>
     </w:p>
     <w:p>
@@ -5910,7 +6738,17 @@
           <w:szCs w:val="20"/>
           <w:lang w:val="en-US"/>
         </w:rPr>
-        <w:t>to_date</w:t>
+        <w:t>to_</w:t>
+      </w:r>
+      <w:proofErr w:type="gramStart"/>
+      <w:r>
+        <w:rPr>
+          <w:rFonts w:ascii="Times New Roman" w:hAnsi="Times New Roman" w:cs="Times New Roman"/>
+          <w:sz w:val="20"/>
+          <w:szCs w:val="20"/>
+          <w:lang w:val="en-US"/>
+        </w:rPr>
+        <w:t>date</w:t>
       </w:r>
       <w:proofErr w:type="spellEnd"/>
       <w:r>
@@ -5920,7 +6758,17 @@
           <w:szCs w:val="20"/>
           <w:lang w:val="en-US"/>
         </w:rPr>
-        <w:t>('01.01.2001','DD.MM.YYYY'), '</w:t>
+        <w:t>(</w:t>
+      </w:r>
+      <w:proofErr w:type="gramEnd"/>
+      <w:r>
+        <w:rPr>
+          <w:rFonts w:ascii="Times New Roman" w:hAnsi="Times New Roman" w:cs="Times New Roman"/>
+          <w:sz w:val="20"/>
+          <w:szCs w:val="20"/>
+          <w:lang w:val="en-US"/>
+        </w:rPr>
+        <w:t>'01.01.2001','DD.MM.YYYY'), '</w:t>
       </w:r>
       <w:r>
         <w:rPr>
@@ -6319,7 +7167,17 @@
           <w:szCs w:val="20"/>
           <w:lang w:val="en-US"/>
         </w:rPr>
-        <w:t>to_date</w:t>
+        <w:t>to_</w:t>
+      </w:r>
+      <w:proofErr w:type="gramStart"/>
+      <w:r>
+        <w:rPr>
+          <w:rFonts w:ascii="Times New Roman" w:hAnsi="Times New Roman" w:cs="Times New Roman"/>
+          <w:sz w:val="20"/>
+          <w:szCs w:val="20"/>
+          <w:lang w:val="en-US"/>
+        </w:rPr>
+        <w:t>date</w:t>
       </w:r>
       <w:proofErr w:type="spellEnd"/>
       <w:r>
@@ -6329,7 +7187,17 @@
           <w:szCs w:val="20"/>
           <w:lang w:val="en-US"/>
         </w:rPr>
-        <w:t>('01.01.2001','DD.MM.YYYY'), '</w:t>
+        <w:t>(</w:t>
+      </w:r>
+      <w:proofErr w:type="gramEnd"/>
+      <w:r>
+        <w:rPr>
+          <w:rFonts w:ascii="Times New Roman" w:hAnsi="Times New Roman" w:cs="Times New Roman"/>
+          <w:sz w:val="20"/>
+          <w:szCs w:val="20"/>
+          <w:lang w:val="en-US"/>
+        </w:rPr>
+        <w:t>'01.01.2001','DD.MM.YYYY'), '</w:t>
       </w:r>
       <w:r>
         <w:rPr>
@@ -6730,7 +7598,17 @@
           <w:szCs w:val="20"/>
           <w:lang w:val="en-US"/>
         </w:rPr>
-        <w:t>to_date</w:t>
+        <w:t>to_</w:t>
+      </w:r>
+      <w:proofErr w:type="gramStart"/>
+      <w:r>
+        <w:rPr>
+          <w:rFonts w:ascii="Times New Roman" w:hAnsi="Times New Roman" w:cs="Times New Roman"/>
+          <w:sz w:val="20"/>
+          <w:szCs w:val="20"/>
+          <w:lang w:val="en-US"/>
+        </w:rPr>
+        <w:t>date</w:t>
       </w:r>
       <w:proofErr w:type="spellEnd"/>
       <w:r>
@@ -6740,7 +7618,17 @@
           <w:szCs w:val="20"/>
           <w:lang w:val="en-US"/>
         </w:rPr>
-        <w:t>('01.01.2001','DD.MM.YYYY'), '</w:t>
+        <w:t>(</w:t>
+      </w:r>
+      <w:proofErr w:type="gramEnd"/>
+      <w:r>
+        <w:rPr>
+          <w:rFonts w:ascii="Times New Roman" w:hAnsi="Times New Roman" w:cs="Times New Roman"/>
+          <w:sz w:val="20"/>
+          <w:szCs w:val="20"/>
+          <w:lang w:val="en-US"/>
+        </w:rPr>
+        <w:t>'01.01.2001','DD.MM.YYYY'), '</w:t>
       </w:r>
       <w:r>
         <w:rPr>
@@ -7117,7 +8005,17 @@
           <w:szCs w:val="20"/>
           <w:lang w:val="en-US"/>
         </w:rPr>
-        <w:t>to_date</w:t>
+        <w:t>to_</w:t>
+      </w:r>
+      <w:proofErr w:type="gramStart"/>
+      <w:r>
+        <w:rPr>
+          <w:rFonts w:ascii="Times New Roman" w:hAnsi="Times New Roman" w:cs="Times New Roman"/>
+          <w:sz w:val="20"/>
+          <w:szCs w:val="20"/>
+          <w:lang w:val="en-US"/>
+        </w:rPr>
+        <w:t>date</w:t>
       </w:r>
       <w:proofErr w:type="spellEnd"/>
       <w:r>
@@ -7127,7 +8025,17 @@
           <w:szCs w:val="20"/>
           <w:lang w:val="en-US"/>
         </w:rPr>
-        <w:t>('01.06.2015','DD.MM.YYYY'), null);</w:t>
+        <w:t>(</w:t>
+      </w:r>
+      <w:proofErr w:type="gramEnd"/>
+      <w:r>
+        <w:rPr>
+          <w:rFonts w:ascii="Times New Roman" w:hAnsi="Times New Roman" w:cs="Times New Roman"/>
+          <w:sz w:val="20"/>
+          <w:szCs w:val="20"/>
+          <w:lang w:val="en-US"/>
+        </w:rPr>
+        <w:t>'01.06.2015','DD.MM.YYYY'), null);</w:t>
       </w:r>
     </w:p>
     <w:p>
@@ -7283,7 +8191,17 @@
           <w:szCs w:val="20"/>
           <w:lang w:val="en-US"/>
         </w:rPr>
-        <w:t>to_date</w:t>
+        <w:t>to_</w:t>
+      </w:r>
+      <w:proofErr w:type="gramStart"/>
+      <w:r>
+        <w:rPr>
+          <w:rFonts w:ascii="Times New Roman" w:hAnsi="Times New Roman" w:cs="Times New Roman"/>
+          <w:sz w:val="20"/>
+          <w:szCs w:val="20"/>
+          <w:lang w:val="en-US"/>
+        </w:rPr>
+        <w:t>date</w:t>
       </w:r>
       <w:proofErr w:type="spellEnd"/>
       <w:r>
@@ -7293,7 +8211,17 @@
           <w:szCs w:val="20"/>
           <w:lang w:val="en-US"/>
         </w:rPr>
-        <w:t>('01.08.2017','DD.MM.YYYY'), null);</w:t>
+        <w:t>(</w:t>
+      </w:r>
+      <w:proofErr w:type="gramEnd"/>
+      <w:r>
+        <w:rPr>
+          <w:rFonts w:ascii="Times New Roman" w:hAnsi="Times New Roman" w:cs="Times New Roman"/>
+          <w:sz w:val="20"/>
+          <w:szCs w:val="20"/>
+          <w:lang w:val="en-US"/>
+        </w:rPr>
+        <w:t>'01.08.2017','DD.MM.YYYY'), null);</w:t>
       </w:r>
     </w:p>
     <w:p>
@@ -7448,7 +8376,17 @@
           <w:szCs w:val="20"/>
           <w:lang w:val="en-US"/>
         </w:rPr>
-        <w:t>to_date</w:t>
+        <w:t>to_</w:t>
+      </w:r>
+      <w:proofErr w:type="gramStart"/>
+      <w:r>
+        <w:rPr>
+          <w:rFonts w:ascii="Times New Roman" w:hAnsi="Times New Roman" w:cs="Times New Roman"/>
+          <w:sz w:val="20"/>
+          <w:szCs w:val="20"/>
+          <w:lang w:val="en-US"/>
+        </w:rPr>
+        <w:t>date</w:t>
       </w:r>
       <w:proofErr w:type="spellEnd"/>
       <w:r>
@@ -7458,7 +8396,17 @@
           <w:szCs w:val="20"/>
           <w:lang w:val="en-US"/>
         </w:rPr>
-        <w:t>('01.08.2017','DD.MM.YYYY'), null);</w:t>
+        <w:t>(</w:t>
+      </w:r>
+      <w:proofErr w:type="gramEnd"/>
+      <w:r>
+        <w:rPr>
+          <w:rFonts w:ascii="Times New Roman" w:hAnsi="Times New Roman" w:cs="Times New Roman"/>
+          <w:sz w:val="20"/>
+          <w:szCs w:val="20"/>
+          <w:lang w:val="en-US"/>
+        </w:rPr>
+        <w:t>'01.08.2017','DD.MM.YYYY'), null);</w:t>
       </w:r>
     </w:p>
     <w:p>
@@ -7641,7 +8589,17 @@
           <w:szCs w:val="20"/>
           <w:lang w:val="en-US"/>
         </w:rPr>
-        <w:t>to_date</w:t>
+        <w:t>to_</w:t>
+      </w:r>
+      <w:proofErr w:type="gramStart"/>
+      <w:r>
+        <w:rPr>
+          <w:rFonts w:ascii="Times New Roman" w:hAnsi="Times New Roman" w:cs="Times New Roman"/>
+          <w:sz w:val="20"/>
+          <w:szCs w:val="20"/>
+          <w:lang w:val="en-US"/>
+        </w:rPr>
+        <w:t>date</w:t>
       </w:r>
       <w:proofErr w:type="spellEnd"/>
       <w:r>
@@ -7651,7 +8609,17 @@
           <w:szCs w:val="20"/>
           <w:lang w:val="en-US"/>
         </w:rPr>
-        <w:t>('01.06.2015','DD.MM.YYYY'), null, 1, '45502810401020000022');</w:t>
+        <w:t>(</w:t>
+      </w:r>
+      <w:proofErr w:type="gramEnd"/>
+      <w:r>
+        <w:rPr>
+          <w:rFonts w:ascii="Times New Roman" w:hAnsi="Times New Roman" w:cs="Times New Roman"/>
+          <w:sz w:val="20"/>
+          <w:szCs w:val="20"/>
+          <w:lang w:val="en-US"/>
+        </w:rPr>
+        <w:t>'01.06.2015','DD.MM.YYYY'), null, 1, '45502810401020000022');</w:t>
       </w:r>
     </w:p>
     <w:p>
@@ -7806,7 +8774,17 @@
           <w:szCs w:val="20"/>
           <w:lang w:val="en-US"/>
         </w:rPr>
-        <w:t>to_date</w:t>
+        <w:t>to_</w:t>
+      </w:r>
+      <w:proofErr w:type="gramStart"/>
+      <w:r>
+        <w:rPr>
+          <w:rFonts w:ascii="Times New Roman" w:hAnsi="Times New Roman" w:cs="Times New Roman"/>
+          <w:sz w:val="20"/>
+          <w:szCs w:val="20"/>
+          <w:lang w:val="en-US"/>
+        </w:rPr>
+        <w:t>date</w:t>
       </w:r>
       <w:proofErr w:type="spellEnd"/>
       <w:r>
@@ -7816,7 +8794,17 @@
           <w:szCs w:val="20"/>
           <w:lang w:val="en-US"/>
         </w:rPr>
-        <w:t>('01.08.2017','DD.MM.YYYY'), null, 2, '42301810400000000001');</w:t>
+        <w:t>(</w:t>
+      </w:r>
+      <w:proofErr w:type="gramEnd"/>
+      <w:r>
+        <w:rPr>
+          <w:rFonts w:ascii="Times New Roman" w:hAnsi="Times New Roman" w:cs="Times New Roman"/>
+          <w:sz w:val="20"/>
+          <w:szCs w:val="20"/>
+          <w:lang w:val="en-US"/>
+        </w:rPr>
+        <w:t>'01.08.2017','DD.MM.YYYY'), null, 2, '42301810400000000001');</w:t>
       </w:r>
     </w:p>
     <w:p>
@@ -7971,7 +8959,17 @@
           <w:szCs w:val="20"/>
           <w:lang w:val="en-US"/>
         </w:rPr>
-        <w:t>to_date</w:t>
+        <w:t>to_</w:t>
+      </w:r>
+      <w:proofErr w:type="gramStart"/>
+      <w:r>
+        <w:rPr>
+          <w:rFonts w:ascii="Times New Roman" w:hAnsi="Times New Roman" w:cs="Times New Roman"/>
+          <w:sz w:val="20"/>
+          <w:szCs w:val="20"/>
+          <w:lang w:val="en-US"/>
+        </w:rPr>
+        <w:t>date</w:t>
       </w:r>
       <w:proofErr w:type="spellEnd"/>
       <w:r>
@@ -7981,7 +8979,17 @@
           <w:szCs w:val="20"/>
           <w:lang w:val="en-US"/>
         </w:rPr>
-        <w:t>('01.08.2017','DD.MM.YYYY'), null, 3, '40817810700000000001');</w:t>
+        <w:t>(</w:t>
+      </w:r>
+      <w:proofErr w:type="gramEnd"/>
+      <w:r>
+        <w:rPr>
+          <w:rFonts w:ascii="Times New Roman" w:hAnsi="Times New Roman" w:cs="Times New Roman"/>
+          <w:sz w:val="20"/>
+          <w:szCs w:val="20"/>
+          <w:lang w:val="en-US"/>
+        </w:rPr>
+        <w:t>'01.08.2017','DD.MM.YYYY'), null, 3, '40817810700000000001');</w:t>
       </w:r>
     </w:p>
     <w:p>
@@ -8048,7 +9056,17 @@
           <w:szCs w:val="20"/>
           <w:lang w:val="en-US"/>
         </w:rPr>
-        <w:t>to_date</w:t>
+        <w:t>to_</w:t>
+      </w:r>
+      <w:proofErr w:type="gramStart"/>
+      <w:r>
+        <w:rPr>
+          <w:rFonts w:ascii="Times New Roman" w:hAnsi="Times New Roman" w:cs="Times New Roman"/>
+          <w:sz w:val="20"/>
+          <w:szCs w:val="20"/>
+          <w:lang w:val="en-US"/>
+        </w:rPr>
+        <w:t>date</w:t>
       </w:r>
       <w:proofErr w:type="spellEnd"/>
       <w:r>
@@ -8058,7 +9076,17 @@
           <w:szCs w:val="20"/>
           <w:lang w:val="en-US"/>
         </w:rPr>
-        <w:t>('01.06.2015','DD.MM.YYYY'));</w:t>
+        <w:t>(</w:t>
+      </w:r>
+      <w:proofErr w:type="gramEnd"/>
+      <w:r>
+        <w:rPr>
+          <w:rFonts w:ascii="Times New Roman" w:hAnsi="Times New Roman" w:cs="Times New Roman"/>
+          <w:sz w:val="20"/>
+          <w:szCs w:val="20"/>
+          <w:lang w:val="en-US"/>
+        </w:rPr>
+        <w:t>'01.06.2015','DD.MM.YYYY'));</w:t>
       </w:r>
     </w:p>
     <w:p>
@@ -8111,7 +9139,17 @@
           <w:szCs w:val="20"/>
           <w:lang w:val="en-US"/>
         </w:rPr>
-        <w:t>to_date</w:t>
+        <w:t>to_</w:t>
+      </w:r>
+      <w:proofErr w:type="gramStart"/>
+      <w:r>
+        <w:rPr>
+          <w:rFonts w:ascii="Times New Roman" w:hAnsi="Times New Roman" w:cs="Times New Roman"/>
+          <w:sz w:val="20"/>
+          <w:szCs w:val="20"/>
+          <w:lang w:val="en-US"/>
+        </w:rPr>
+        <w:t>date</w:t>
       </w:r>
       <w:proofErr w:type="spellEnd"/>
       <w:r>
@@ -8121,7 +9159,17 @@
           <w:szCs w:val="20"/>
           <w:lang w:val="en-US"/>
         </w:rPr>
-        <w:t>('01.07.2015','DD.MM.YYYY'));</w:t>
+        <w:t>(</w:t>
+      </w:r>
+      <w:proofErr w:type="gramEnd"/>
+      <w:r>
+        <w:rPr>
+          <w:rFonts w:ascii="Times New Roman" w:hAnsi="Times New Roman" w:cs="Times New Roman"/>
+          <w:sz w:val="20"/>
+          <w:szCs w:val="20"/>
+          <w:lang w:val="en-US"/>
+        </w:rPr>
+        <w:t>'01.07.2015','DD.MM.YYYY'));</w:t>
       </w:r>
     </w:p>
     <w:p>
@@ -8174,7 +9222,17 @@
           <w:szCs w:val="20"/>
           <w:lang w:val="en-US"/>
         </w:rPr>
-        <w:t>to_date</w:t>
+        <w:t>to_</w:t>
+      </w:r>
+      <w:proofErr w:type="gramStart"/>
+      <w:r>
+        <w:rPr>
+          <w:rFonts w:ascii="Times New Roman" w:hAnsi="Times New Roman" w:cs="Times New Roman"/>
+          <w:sz w:val="20"/>
+          <w:szCs w:val="20"/>
+          <w:lang w:val="en-US"/>
+        </w:rPr>
+        <w:t>date</w:t>
       </w:r>
       <w:proofErr w:type="spellEnd"/>
       <w:r>
@@ -8184,7 +9242,17 @@
           <w:szCs w:val="20"/>
           <w:lang w:val="en-US"/>
         </w:rPr>
-        <w:t>('01.08.2015','DD.MM.YYYY'));</w:t>
+        <w:t>(</w:t>
+      </w:r>
+      <w:proofErr w:type="gramEnd"/>
+      <w:r>
+        <w:rPr>
+          <w:rFonts w:ascii="Times New Roman" w:hAnsi="Times New Roman" w:cs="Times New Roman"/>
+          <w:sz w:val="20"/>
+          <w:szCs w:val="20"/>
+          <w:lang w:val="en-US"/>
+        </w:rPr>
+        <w:t>'01.08.2015','DD.MM.YYYY'));</w:t>
       </w:r>
     </w:p>
     <w:p>
@@ -8237,7 +9305,17 @@
           <w:szCs w:val="20"/>
           <w:lang w:val="en-US"/>
         </w:rPr>
-        <w:t>to_date</w:t>
+        <w:t>to_</w:t>
+      </w:r>
+      <w:proofErr w:type="gramStart"/>
+      <w:r>
+        <w:rPr>
+          <w:rFonts w:ascii="Times New Roman" w:hAnsi="Times New Roman" w:cs="Times New Roman"/>
+          <w:sz w:val="20"/>
+          <w:szCs w:val="20"/>
+          <w:lang w:val="en-US"/>
+        </w:rPr>
+        <w:t>date</w:t>
       </w:r>
       <w:proofErr w:type="spellEnd"/>
       <w:r>
@@ -8247,7 +9325,17 @@
           <w:szCs w:val="20"/>
           <w:lang w:val="en-US"/>
         </w:rPr>
-        <w:t>('01.09.2015','DD.MM.YYYY'));</w:t>
+        <w:t>(</w:t>
+      </w:r>
+      <w:proofErr w:type="gramEnd"/>
+      <w:r>
+        <w:rPr>
+          <w:rFonts w:ascii="Times New Roman" w:hAnsi="Times New Roman" w:cs="Times New Roman"/>
+          <w:sz w:val="20"/>
+          <w:szCs w:val="20"/>
+          <w:lang w:val="en-US"/>
+        </w:rPr>
+        <w:t>'01.09.2015','DD.MM.YYYY'));</w:t>
       </w:r>
     </w:p>
     <w:p>
@@ -8300,7 +9388,17 @@
           <w:szCs w:val="20"/>
           <w:lang w:val="en-US"/>
         </w:rPr>
-        <w:t>to_date</w:t>
+        <w:t>to_</w:t>
+      </w:r>
+      <w:proofErr w:type="gramStart"/>
+      <w:r>
+        <w:rPr>
+          <w:rFonts w:ascii="Times New Roman" w:hAnsi="Times New Roman" w:cs="Times New Roman"/>
+          <w:sz w:val="20"/>
+          <w:szCs w:val="20"/>
+          <w:lang w:val="en-US"/>
+        </w:rPr>
+        <w:t>date</w:t>
       </w:r>
       <w:proofErr w:type="spellEnd"/>
       <w:r>
@@ -8310,7 +9408,17 @@
           <w:szCs w:val="20"/>
           <w:lang w:val="en-US"/>
         </w:rPr>
-        <w:t>('01.10.2015','DD.MM.YYYY'));</w:t>
+        <w:t>(</w:t>
+      </w:r>
+      <w:proofErr w:type="gramEnd"/>
+      <w:r>
+        <w:rPr>
+          <w:rFonts w:ascii="Times New Roman" w:hAnsi="Times New Roman" w:cs="Times New Roman"/>
+          <w:sz w:val="20"/>
+          <w:szCs w:val="20"/>
+          <w:lang w:val="en-US"/>
+        </w:rPr>
+        <w:t>'01.10.2015','DD.MM.YYYY'));</w:t>
       </w:r>
     </w:p>
     <w:p>
@@ -8363,7 +9471,17 @@
           <w:szCs w:val="20"/>
           <w:lang w:val="en-US"/>
         </w:rPr>
-        <w:t>to_date</w:t>
+        <w:t>to_</w:t>
+      </w:r>
+      <w:proofErr w:type="gramStart"/>
+      <w:r>
+        <w:rPr>
+          <w:rFonts w:ascii="Times New Roman" w:hAnsi="Times New Roman" w:cs="Times New Roman"/>
+          <w:sz w:val="20"/>
+          <w:szCs w:val="20"/>
+          <w:lang w:val="en-US"/>
+        </w:rPr>
+        <w:t>date</w:t>
       </w:r>
       <w:proofErr w:type="spellEnd"/>
       <w:r>
@@ -8373,7 +9491,17 @@
           <w:szCs w:val="20"/>
           <w:lang w:val="en-US"/>
         </w:rPr>
-        <w:t>('01.10.2015','DD.MM.YYYY'));</w:t>
+        <w:t>(</w:t>
+      </w:r>
+      <w:proofErr w:type="gramEnd"/>
+      <w:r>
+        <w:rPr>
+          <w:rFonts w:ascii="Times New Roman" w:hAnsi="Times New Roman" w:cs="Times New Roman"/>
+          <w:sz w:val="20"/>
+          <w:szCs w:val="20"/>
+          <w:lang w:val="en-US"/>
+        </w:rPr>
+        <w:t>'01.10.2015','DD.MM.YYYY'));</w:t>
       </w:r>
     </w:p>
     <w:p>
@@ -8440,7 +9568,17 @@
           <w:szCs w:val="20"/>
           <w:lang w:val="en-US"/>
         </w:rPr>
-        <w:t>to_date</w:t>
+        <w:t>to_</w:t>
+      </w:r>
+      <w:proofErr w:type="gramStart"/>
+      <w:r>
+        <w:rPr>
+          <w:rFonts w:ascii="Times New Roman" w:hAnsi="Times New Roman" w:cs="Times New Roman"/>
+          <w:sz w:val="20"/>
+          <w:szCs w:val="20"/>
+          <w:lang w:val="en-US"/>
+        </w:rPr>
+        <w:t>date</w:t>
       </w:r>
       <w:proofErr w:type="spellEnd"/>
       <w:r>
@@ -8450,7 +9588,17 @@
           <w:szCs w:val="20"/>
           <w:lang w:val="en-US"/>
         </w:rPr>
-        <w:t>('01.08.2017','DD.MM.YYYY'));</w:t>
+        <w:t>(</w:t>
+      </w:r>
+      <w:proofErr w:type="gramEnd"/>
+      <w:r>
+        <w:rPr>
+          <w:rFonts w:ascii="Times New Roman" w:hAnsi="Times New Roman" w:cs="Times New Roman"/>
+          <w:sz w:val="20"/>
+          <w:szCs w:val="20"/>
+          <w:lang w:val="en-US"/>
+        </w:rPr>
+        <w:t>'01.08.2017','DD.MM.YYYY'));</w:t>
       </w:r>
     </w:p>
     <w:p>
@@ -8503,7 +9651,17 @@
           <w:szCs w:val="20"/>
           <w:lang w:val="en-US"/>
         </w:rPr>
-        <w:t>to_date</w:t>
+        <w:t>to_</w:t>
+      </w:r>
+      <w:proofErr w:type="gramStart"/>
+      <w:r>
+        <w:rPr>
+          <w:rFonts w:ascii="Times New Roman" w:hAnsi="Times New Roman" w:cs="Times New Roman"/>
+          <w:sz w:val="20"/>
+          <w:szCs w:val="20"/>
+          <w:lang w:val="en-US"/>
+        </w:rPr>
+        <w:t>date</w:t>
       </w:r>
       <w:proofErr w:type="spellEnd"/>
       <w:r>
@@ -8513,7 +9671,17 @@
           <w:szCs w:val="20"/>
           <w:lang w:val="en-US"/>
         </w:rPr>
-        <w:t>('05.08.2017','DD.MM.YYYY'));</w:t>
+        <w:t>(</w:t>
+      </w:r>
+      <w:proofErr w:type="gramEnd"/>
+      <w:r>
+        <w:rPr>
+          <w:rFonts w:ascii="Times New Roman" w:hAnsi="Times New Roman" w:cs="Times New Roman"/>
+          <w:sz w:val="20"/>
+          <w:szCs w:val="20"/>
+          <w:lang w:val="en-US"/>
+        </w:rPr>
+        <w:t>'05.08.2017','DD.MM.YYYY'));</w:t>
       </w:r>
     </w:p>
     <w:p>
@@ -8566,7 +9734,17 @@
           <w:szCs w:val="20"/>
           <w:lang w:val="en-US"/>
         </w:rPr>
-        <w:t>to_date</w:t>
+        <w:t>to_</w:t>
+      </w:r>
+      <w:proofErr w:type="gramStart"/>
+      <w:r>
+        <w:rPr>
+          <w:rFonts w:ascii="Times New Roman" w:hAnsi="Times New Roman" w:cs="Times New Roman"/>
+          <w:sz w:val="20"/>
+          <w:szCs w:val="20"/>
+          <w:lang w:val="en-US"/>
+        </w:rPr>
+        <w:t>date</w:t>
       </w:r>
       <w:proofErr w:type="spellEnd"/>
       <w:r>
@@ -8576,7 +9754,17 @@
           <w:szCs w:val="20"/>
           <w:lang w:val="en-US"/>
         </w:rPr>
-        <w:t>('21.09.2017','DD.MM.YYYY'));</w:t>
+        <w:t>(</w:t>
+      </w:r>
+      <w:proofErr w:type="gramEnd"/>
+      <w:r>
+        <w:rPr>
+          <w:rFonts w:ascii="Times New Roman" w:hAnsi="Times New Roman" w:cs="Times New Roman"/>
+          <w:sz w:val="20"/>
+          <w:szCs w:val="20"/>
+          <w:lang w:val="en-US"/>
+        </w:rPr>
+        <w:t>'21.09.2017','DD.MM.YYYY'));</w:t>
       </w:r>
     </w:p>
     <w:p>
@@ -8629,7 +9817,17 @@
           <w:szCs w:val="20"/>
           <w:lang w:val="en-US"/>
         </w:rPr>
-        <w:t>to_date</w:t>
+        <w:t>to_</w:t>
+      </w:r>
+      <w:proofErr w:type="gramStart"/>
+      <w:r>
+        <w:rPr>
+          <w:rFonts w:ascii="Times New Roman" w:hAnsi="Times New Roman" w:cs="Times New Roman"/>
+          <w:sz w:val="20"/>
+          <w:szCs w:val="20"/>
+          <w:lang w:val="en-US"/>
+        </w:rPr>
+        <w:t>date</w:t>
       </w:r>
       <w:proofErr w:type="spellEnd"/>
       <w:r>
@@ -8639,7 +9837,17 @@
           <w:szCs w:val="20"/>
           <w:lang w:val="en-US"/>
         </w:rPr>
-        <w:t>('24.10.2017','DD.MM.YYYY'));</w:t>
+        <w:t>(</w:t>
+      </w:r>
+      <w:proofErr w:type="gramEnd"/>
+      <w:r>
+        <w:rPr>
+          <w:rFonts w:ascii="Times New Roman" w:hAnsi="Times New Roman" w:cs="Times New Roman"/>
+          <w:sz w:val="20"/>
+          <w:szCs w:val="20"/>
+          <w:lang w:val="en-US"/>
+        </w:rPr>
+        <w:t>'24.10.2017','DD.MM.YYYY'));</w:t>
       </w:r>
     </w:p>
     <w:p>
@@ -8692,7 +9900,17 @@
           <w:szCs w:val="20"/>
           <w:lang w:val="en-US"/>
         </w:rPr>
-        <w:t>to_date</w:t>
+        <w:t>to_</w:t>
+      </w:r>
+      <w:proofErr w:type="gramStart"/>
+      <w:r>
+        <w:rPr>
+          <w:rFonts w:ascii="Times New Roman" w:hAnsi="Times New Roman" w:cs="Times New Roman"/>
+          <w:sz w:val="20"/>
+          <w:szCs w:val="20"/>
+          <w:lang w:val="en-US"/>
+        </w:rPr>
+        <w:t>date</w:t>
       </w:r>
       <w:proofErr w:type="spellEnd"/>
       <w:r>
@@ -8702,7 +9920,17 @@
           <w:szCs w:val="20"/>
           <w:lang w:val="en-US"/>
         </w:rPr>
-        <w:t>('26.11.2017','DD.MM.YYYY'));</w:t>
+        <w:t>(</w:t>
+      </w:r>
+      <w:proofErr w:type="gramEnd"/>
+      <w:r>
+        <w:rPr>
+          <w:rFonts w:ascii="Times New Roman" w:hAnsi="Times New Roman" w:cs="Times New Roman"/>
+          <w:sz w:val="20"/>
+          <w:szCs w:val="20"/>
+          <w:lang w:val="en-US"/>
+        </w:rPr>
+        <w:t>'26.11.2017','DD.MM.YYYY'));</w:t>
       </w:r>
     </w:p>
     <w:p>
@@ -8769,7 +9997,17 @@
           <w:szCs w:val="20"/>
           <w:lang w:val="en-US"/>
         </w:rPr>
-        <w:t>to_date</w:t>
+        <w:t>to_</w:t>
+      </w:r>
+      <w:proofErr w:type="gramStart"/>
+      <w:r>
+        <w:rPr>
+          <w:rFonts w:ascii="Times New Roman" w:hAnsi="Times New Roman" w:cs="Times New Roman"/>
+          <w:sz w:val="20"/>
+          <w:szCs w:val="20"/>
+          <w:lang w:val="en-US"/>
+        </w:rPr>
+        <w:t>date</w:t>
       </w:r>
       <w:proofErr w:type="spellEnd"/>
       <w:r>
@@ -8779,7 +10017,17 @@
           <w:szCs w:val="20"/>
           <w:lang w:val="en-US"/>
         </w:rPr>
-        <w:t>('08.09.2017','DD.MM.YYYY'));</w:t>
+        <w:t>(</w:t>
+      </w:r>
+      <w:proofErr w:type="gramEnd"/>
+      <w:r>
+        <w:rPr>
+          <w:rFonts w:ascii="Times New Roman" w:hAnsi="Times New Roman" w:cs="Times New Roman"/>
+          <w:sz w:val="20"/>
+          <w:szCs w:val="20"/>
+          <w:lang w:val="en-US"/>
+        </w:rPr>
+        <w:t>'08.09.2017','DD.MM.YYYY'));</w:t>
       </w:r>
     </w:p>
     <w:p>
@@ -8832,7 +10080,17 @@
           <w:szCs w:val="20"/>
           <w:lang w:val="en-US"/>
         </w:rPr>
-        <w:t>to_date</w:t>
+        <w:t>to_</w:t>
+      </w:r>
+      <w:proofErr w:type="gramStart"/>
+      <w:r>
+        <w:rPr>
+          <w:rFonts w:ascii="Times New Roman" w:hAnsi="Times New Roman" w:cs="Times New Roman"/>
+          <w:sz w:val="20"/>
+          <w:szCs w:val="20"/>
+          <w:lang w:val="en-US"/>
+        </w:rPr>
+        <w:t>date</w:t>
       </w:r>
       <w:proofErr w:type="spellEnd"/>
       <w:r>
@@ -8842,7 +10100,17 @@
           <w:szCs w:val="20"/>
           <w:lang w:val="en-US"/>
         </w:rPr>
-        <w:t>('05.10.2017','DD.MM.YYYY'));</w:t>
+        <w:t>(</w:t>
+      </w:r>
+      <w:proofErr w:type="gramEnd"/>
+      <w:r>
+        <w:rPr>
+          <w:rFonts w:ascii="Times New Roman" w:hAnsi="Times New Roman" w:cs="Times New Roman"/>
+          <w:sz w:val="20"/>
+          <w:szCs w:val="20"/>
+          <w:lang w:val="en-US"/>
+        </w:rPr>
+        <w:t>'05.10.2017','DD.MM.YYYY'));</w:t>
       </w:r>
     </w:p>
     <w:p>
@@ -8895,7 +10163,17 @@
           <w:szCs w:val="20"/>
           <w:lang w:val="en-US"/>
         </w:rPr>
-        <w:t>to_date</w:t>
+        <w:t>to_</w:t>
+      </w:r>
+      <w:proofErr w:type="gramStart"/>
+      <w:r>
+        <w:rPr>
+          <w:rFonts w:ascii="Times New Roman" w:hAnsi="Times New Roman" w:cs="Times New Roman"/>
+          <w:sz w:val="20"/>
+          <w:szCs w:val="20"/>
+          <w:lang w:val="en-US"/>
+        </w:rPr>
+        <w:t>date</w:t>
       </w:r>
       <w:proofErr w:type="spellEnd"/>
       <w:r>
@@ -8905,7 +10183,17 @@
           <w:szCs w:val="20"/>
           <w:lang w:val="en-US"/>
         </w:rPr>
-        <w:t>('21.10.2017','DD.MM.YYYY'));</w:t>
+        <w:t>(</w:t>
+      </w:r>
+      <w:proofErr w:type="gramEnd"/>
+      <w:r>
+        <w:rPr>
+          <w:rFonts w:ascii="Times New Roman" w:hAnsi="Times New Roman" w:cs="Times New Roman"/>
+          <w:sz w:val="20"/>
+          <w:szCs w:val="20"/>
+          <w:lang w:val="en-US"/>
+        </w:rPr>
+        <w:t>'21.10.2017','DD.MM.YYYY'));</w:t>
       </w:r>
     </w:p>
     <w:p>
@@ -8958,7 +10246,17 @@
           <w:szCs w:val="20"/>
           <w:lang w:val="en-US"/>
         </w:rPr>
-        <w:t>to_date</w:t>
+        <w:t>to_</w:t>
+      </w:r>
+      <w:proofErr w:type="gramStart"/>
+      <w:r>
+        <w:rPr>
+          <w:rFonts w:ascii="Times New Roman" w:hAnsi="Times New Roman" w:cs="Times New Roman"/>
+          <w:sz w:val="20"/>
+          <w:szCs w:val="20"/>
+          <w:lang w:val="en-US"/>
+        </w:rPr>
+        <w:t>date</w:t>
       </w:r>
       <w:proofErr w:type="spellEnd"/>
       <w:r>
@@ -8968,7 +10266,17 @@
           <w:szCs w:val="20"/>
           <w:lang w:val="en-US"/>
         </w:rPr>
-        <w:t>('24.10.2017','DD.MM.YYYY'));</w:t>
+        <w:t>(</w:t>
+      </w:r>
+      <w:proofErr w:type="gramEnd"/>
+      <w:r>
+        <w:rPr>
+          <w:rFonts w:ascii="Times New Roman" w:hAnsi="Times New Roman" w:cs="Times New Roman"/>
+          <w:sz w:val="20"/>
+          <w:szCs w:val="20"/>
+          <w:lang w:val="en-US"/>
+        </w:rPr>
+        <w:t>'24.10.2017','DD.MM.YYYY'));</w:t>
       </w:r>
     </w:p>
     <w:p>
@@ -9518,7 +10826,27 @@
           <w:lang w:val="en-US"/>
         </w:rPr>
         <w:lastRenderedPageBreak/>
-        <w:t>AND "PRODUCT_TYPE"."NAME" != '</w:t>
+        <w:t>AND "PRODUCT_TYPE"."NAME</w:t>
+      </w:r>
+      <w:proofErr w:type="gramStart"/>
+      <w:r>
+        <w:rPr>
+          <w:rFonts w:ascii="Times New Roman" w:hAnsi="Times New Roman" w:cs="Times New Roman"/>
+          <w:sz w:val="20"/>
+          <w:szCs w:val="20"/>
+          <w:lang w:val="en-US"/>
+        </w:rPr>
+        <w:t>" !</w:t>
+      </w:r>
+      <w:proofErr w:type="gramEnd"/>
+      <w:r>
+        <w:rPr>
+          <w:rFonts w:ascii="Times New Roman" w:hAnsi="Times New Roman" w:cs="Times New Roman"/>
+          <w:sz w:val="20"/>
+          <w:szCs w:val="20"/>
+          <w:lang w:val="en-US"/>
+        </w:rPr>
+        <w:t>= '</w:t>
       </w:r>
       <w:r>
         <w:rPr>
@@ -9717,487 +11045,6 @@
             <wp:extent cx="5848350" cy="4102910"/>
             <wp:effectExtent l="0" t="0" r="0" b="0"/>
             <wp:docPr id="3" name="Рисунок 3"/>
-            <wp:cNvGraphicFramePr>
-              <a:graphicFrameLocks xmlns:a="http://schemas.openxmlformats.org/drawingml/2006/main" noChangeAspect="1"/>
-            </wp:cNvGraphicFramePr>
-            <a:graphic xmlns:a="http://schemas.openxmlformats.org/drawingml/2006/main">
-              <a:graphicData uri="http://schemas.openxmlformats.org/drawingml/2006/picture">
-                <pic:pic xmlns:pic="http://schemas.openxmlformats.org/drawingml/2006/picture">
-                  <pic:nvPicPr>
-                    <pic:cNvPr id="1" name=""/>
-                    <pic:cNvPicPr/>
-                  </pic:nvPicPr>
-                  <pic:blipFill>
-                    <a:blip r:embed="rId7"/>
-                    <a:stretch>
-                      <a:fillRect/>
-                    </a:stretch>
-                  </pic:blipFill>
-                  <pic:spPr>
-                    <a:xfrm>
-                      <a:off x="0" y="0"/>
-                      <a:ext cx="5867419" cy="4116288"/>
-                    </a:xfrm>
-                    <a:prstGeom prst="rect">
-                      <a:avLst/>
-                    </a:prstGeom>
-                  </pic:spPr>
-                </pic:pic>
-              </a:graphicData>
-            </a:graphic>
-          </wp:inline>
-        </w:drawing>
-      </w:r>
-    </w:p>
-    <w:p>
-      <w:pPr>
-        <w:pStyle w:val="a4"/>
-        <w:spacing w:line="360" w:lineRule="auto"/>
-        <w:ind w:left="0"/>
-        <w:jc w:val="center"/>
-        <w:rPr>
-          <w:rFonts w:ascii="Times New Roman" w:hAnsi="Times New Roman" w:cs="Times New Roman"/>
-          <w:sz w:val="28"/>
-          <w:szCs w:val="28"/>
-        </w:rPr>
-      </w:pPr>
-      <w:r>
-        <w:rPr>
-          <w:rFonts w:ascii="Times New Roman" w:hAnsi="Times New Roman" w:cs="Times New Roman"/>
-          <w:sz w:val="28"/>
-          <w:szCs w:val="28"/>
-        </w:rPr>
-        <w:t xml:space="preserve">Рисунок 2 – Результат </w:t>
-      </w:r>
-      <w:r>
-        <w:rPr>
-          <w:rFonts w:ascii="Times New Roman" w:hAnsi="Times New Roman" w:cs="Times New Roman"/>
-          <w:sz w:val="28"/>
-          <w:szCs w:val="28"/>
-          <w:lang w:val="en-US"/>
-        </w:rPr>
-        <w:t>SQL</w:t>
-      </w:r>
-      <w:r>
-        <w:rPr>
-          <w:rFonts w:ascii="Times New Roman" w:hAnsi="Times New Roman" w:cs="Times New Roman"/>
-          <w:sz w:val="28"/>
-          <w:szCs w:val="28"/>
-        </w:rPr>
-        <w:t>-</w:t>
-      </w:r>
-      <w:r>
-        <w:rPr>
-          <w:rFonts w:ascii="Times New Roman" w:hAnsi="Times New Roman" w:cs="Times New Roman"/>
-          <w:sz w:val="28"/>
-          <w:szCs w:val="28"/>
-        </w:rPr>
-        <w:t>запроса для задачи 4</w:t>
-      </w:r>
-    </w:p>
-    <w:p>
-      <w:pPr>
-        <w:pStyle w:val="a4"/>
-        <w:spacing w:line="360" w:lineRule="auto"/>
-        <w:ind w:left="0"/>
-        <w:jc w:val="center"/>
-        <w:rPr>
-          <w:rFonts w:ascii="Times New Roman" w:hAnsi="Times New Roman" w:cs="Times New Roman"/>
-          <w:sz w:val="28"/>
-          <w:szCs w:val="28"/>
-        </w:rPr>
-      </w:pPr>
-    </w:p>
-    <w:p>
-      <w:pPr>
-        <w:pStyle w:val="a4"/>
-        <w:numPr>
-          <w:ilvl w:val="0"/>
-          <w:numId w:val="1"/>
-        </w:numPr>
-        <w:spacing w:line="360" w:lineRule="auto"/>
-        <w:ind w:left="0" w:firstLine="709"/>
-        <w:jc w:val="both"/>
-        <w:rPr>
-          <w:rFonts w:ascii="Times New Roman" w:hAnsi="Times New Roman" w:cs="Times New Roman"/>
-          <w:sz w:val="28"/>
-          <w:szCs w:val="28"/>
-        </w:rPr>
-      </w:pPr>
-      <w:r>
-        <w:rPr>
-          <w:rFonts w:ascii="Times New Roman" w:hAnsi="Times New Roman" w:cs="Times New Roman"/>
-          <w:sz w:val="28"/>
-          <w:szCs w:val="28"/>
-        </w:rPr>
-        <w:t>Сформируйте выборку, который содержит средние движения по счетам в рамках одного дня, в разрезе типа продукта.</w:t>
-      </w:r>
-    </w:p>
-    <w:p>
-      <w:pPr>
-        <w:pStyle w:val="a4"/>
-        <w:spacing w:line="360" w:lineRule="auto"/>
-        <w:ind w:left="709"/>
-        <w:jc w:val="both"/>
-        <w:rPr>
-          <w:rFonts w:ascii="Times New Roman" w:hAnsi="Times New Roman" w:cs="Times New Roman"/>
-          <w:sz w:val="28"/>
-          <w:szCs w:val="28"/>
-        </w:rPr>
-      </w:pPr>
-      <w:r>
-        <w:rPr>
-          <w:rFonts w:ascii="Times New Roman" w:hAnsi="Times New Roman" w:cs="Times New Roman"/>
-          <w:sz w:val="28"/>
-          <w:szCs w:val="28"/>
-          <w:lang w:val="en-US"/>
-        </w:rPr>
-        <w:t>SQL</w:t>
-      </w:r>
-      <w:r>
-        <w:rPr>
-          <w:rFonts w:ascii="Times New Roman" w:hAnsi="Times New Roman" w:cs="Times New Roman"/>
-          <w:sz w:val="28"/>
-          <w:szCs w:val="28"/>
-        </w:rPr>
-        <w:t>-</w:t>
-      </w:r>
-      <w:r>
-        <w:rPr>
-          <w:rFonts w:ascii="Times New Roman" w:hAnsi="Times New Roman" w:cs="Times New Roman"/>
-          <w:sz w:val="28"/>
-          <w:szCs w:val="28"/>
-        </w:rPr>
-        <w:t>запрос выборки для задачи 5 продемонстрирован в листинге 10.</w:t>
-      </w:r>
-    </w:p>
-    <w:p>
-      <w:pPr>
-        <w:pStyle w:val="a4"/>
-        <w:spacing w:line="360" w:lineRule="auto"/>
-        <w:ind w:left="709"/>
-        <w:jc w:val="both"/>
-        <w:rPr>
-          <w:rFonts w:ascii="Times New Roman" w:hAnsi="Times New Roman" w:cs="Times New Roman"/>
-          <w:sz w:val="20"/>
-          <w:szCs w:val="20"/>
-          <w:lang w:val="en-US"/>
-        </w:rPr>
-      </w:pPr>
-      <w:r>
-        <w:rPr>
-          <w:rFonts w:ascii="Times New Roman" w:hAnsi="Times New Roman" w:cs="Times New Roman"/>
-          <w:sz w:val="20"/>
-          <w:szCs w:val="20"/>
-          <w:lang w:val="en-US"/>
-        </w:rPr>
-        <w:t xml:space="preserve">SELECT "PRODUCT_TYPE"."NAME", ROUND(AVG("RECORDS"."SUM"), 2) AS MEDIUM_SUMM, "RECORDS"."OPER_DATE" </w:t>
-      </w:r>
-    </w:p>
-    <w:p>
-      <w:pPr>
-        <w:pStyle w:val="a4"/>
-        <w:spacing w:line="360" w:lineRule="auto"/>
-        <w:ind w:left="709"/>
-        <w:jc w:val="both"/>
-        <w:rPr>
-          <w:rFonts w:ascii="Times New Roman" w:hAnsi="Times New Roman" w:cs="Times New Roman"/>
-          <w:sz w:val="20"/>
-          <w:szCs w:val="20"/>
-          <w:lang w:val="en-US"/>
-        </w:rPr>
-      </w:pPr>
-      <w:r>
-        <w:rPr>
-          <w:rFonts w:ascii="Times New Roman" w:hAnsi="Times New Roman" w:cs="Times New Roman"/>
-          <w:sz w:val="20"/>
-          <w:szCs w:val="20"/>
-          <w:lang w:val="en-US"/>
-        </w:rPr>
-        <w:t>FROM "</w:t>
-      </w:r>
-      <w:proofErr w:type="spellStart"/>
-      <w:r>
-        <w:rPr>
-          <w:rFonts w:ascii="Times New Roman" w:hAnsi="Times New Roman" w:cs="Times New Roman"/>
-          <w:sz w:val="20"/>
-          <w:szCs w:val="20"/>
-          <w:lang w:val="en-US"/>
-        </w:rPr>
-        <w:t>public"."RECORDS</w:t>
-      </w:r>
-      <w:proofErr w:type="spellEnd"/>
-      <w:r>
-        <w:rPr>
-          <w:rFonts w:ascii="Times New Roman" w:hAnsi="Times New Roman" w:cs="Times New Roman"/>
-          <w:sz w:val="20"/>
-          <w:szCs w:val="20"/>
-          <w:lang w:val="en-US"/>
-        </w:rPr>
-        <w:t>", "</w:t>
-      </w:r>
-      <w:proofErr w:type="spellStart"/>
-      <w:r>
-        <w:rPr>
-          <w:rFonts w:ascii="Times New Roman" w:hAnsi="Times New Roman" w:cs="Times New Roman"/>
-          <w:sz w:val="20"/>
-          <w:szCs w:val="20"/>
-          <w:lang w:val="en-US"/>
-        </w:rPr>
-        <w:t>public"."PRODUCT_TYPE</w:t>
-      </w:r>
-      <w:proofErr w:type="spellEnd"/>
-      <w:r>
-        <w:rPr>
-          <w:rFonts w:ascii="Times New Roman" w:hAnsi="Times New Roman" w:cs="Times New Roman"/>
-          <w:sz w:val="20"/>
-          <w:szCs w:val="20"/>
-          <w:lang w:val="en-US"/>
-        </w:rPr>
-        <w:t>", "</w:t>
-      </w:r>
-      <w:proofErr w:type="spellStart"/>
-      <w:r>
-        <w:rPr>
-          <w:rFonts w:ascii="Times New Roman" w:hAnsi="Times New Roman" w:cs="Times New Roman"/>
-          <w:sz w:val="20"/>
-          <w:szCs w:val="20"/>
-          <w:lang w:val="en-US"/>
-        </w:rPr>
-        <w:t>public"."ACCOUNTS</w:t>
-      </w:r>
-      <w:proofErr w:type="spellEnd"/>
-      <w:r>
-        <w:rPr>
-          <w:rFonts w:ascii="Times New Roman" w:hAnsi="Times New Roman" w:cs="Times New Roman"/>
-          <w:sz w:val="20"/>
-          <w:szCs w:val="20"/>
-          <w:lang w:val="en-US"/>
-        </w:rPr>
-        <w:t>", "</w:t>
-      </w:r>
-      <w:proofErr w:type="spellStart"/>
-      <w:r>
-        <w:rPr>
-          <w:rFonts w:ascii="Times New Roman" w:hAnsi="Times New Roman" w:cs="Times New Roman"/>
-          <w:sz w:val="20"/>
-          <w:szCs w:val="20"/>
-          <w:lang w:val="en-US"/>
-        </w:rPr>
-        <w:t>public"."PRODUCTS</w:t>
-      </w:r>
-      <w:proofErr w:type="spellEnd"/>
-      <w:r>
-        <w:rPr>
-          <w:rFonts w:ascii="Times New Roman" w:hAnsi="Times New Roman" w:cs="Times New Roman"/>
-          <w:sz w:val="20"/>
-          <w:szCs w:val="20"/>
-          <w:lang w:val="en-US"/>
-        </w:rPr>
-        <w:t>"</w:t>
-      </w:r>
-    </w:p>
-    <w:p>
-      <w:pPr>
-        <w:pStyle w:val="a4"/>
-        <w:spacing w:line="360" w:lineRule="auto"/>
-        <w:ind w:left="709"/>
-        <w:jc w:val="both"/>
-        <w:rPr>
-          <w:rFonts w:ascii="Times New Roman" w:hAnsi="Times New Roman" w:cs="Times New Roman"/>
-          <w:sz w:val="20"/>
-          <w:szCs w:val="20"/>
-          <w:lang w:val="en-US"/>
-        </w:rPr>
-      </w:pPr>
-      <w:r>
-        <w:rPr>
-          <w:rFonts w:ascii="Times New Roman" w:hAnsi="Times New Roman" w:cs="Times New Roman"/>
-          <w:sz w:val="20"/>
-          <w:szCs w:val="20"/>
-          <w:lang w:val="en-US"/>
-        </w:rPr>
-        <w:t>WHERE "RECORDS"."OPER_DATE" = '2021-09-01'</w:t>
-      </w:r>
-    </w:p>
-    <w:p>
-      <w:pPr>
-        <w:pStyle w:val="a4"/>
-        <w:spacing w:line="360" w:lineRule="auto"/>
-        <w:ind w:left="709"/>
-        <w:jc w:val="both"/>
-        <w:rPr>
-          <w:rFonts w:ascii="Times New Roman" w:hAnsi="Times New Roman" w:cs="Times New Roman"/>
-          <w:sz w:val="20"/>
-          <w:szCs w:val="20"/>
-          <w:lang w:val="en-US"/>
-        </w:rPr>
-      </w:pPr>
-      <w:r>
-        <w:rPr>
-          <w:rFonts w:ascii="Times New Roman" w:hAnsi="Times New Roman" w:cs="Times New Roman"/>
-          <w:sz w:val="20"/>
-          <w:szCs w:val="20"/>
-          <w:lang w:val="en-US"/>
-        </w:rPr>
-        <w:t>AND "RECORDS"."ACC_REF" = "ACCOUNTS"."ID"</w:t>
-      </w:r>
-    </w:p>
-    <w:p>
-      <w:pPr>
-        <w:pStyle w:val="a4"/>
-        <w:spacing w:line="360" w:lineRule="auto"/>
-        <w:ind w:left="709"/>
-        <w:jc w:val="both"/>
-        <w:rPr>
-          <w:rFonts w:ascii="Times New Roman" w:hAnsi="Times New Roman" w:cs="Times New Roman"/>
-          <w:sz w:val="20"/>
-          <w:szCs w:val="20"/>
-          <w:lang w:val="en-US"/>
-        </w:rPr>
-      </w:pPr>
-      <w:r>
-        <w:rPr>
-          <w:rFonts w:ascii="Times New Roman" w:hAnsi="Times New Roman" w:cs="Times New Roman"/>
-          <w:sz w:val="20"/>
-          <w:szCs w:val="20"/>
-          <w:lang w:val="en-US"/>
-        </w:rPr>
-        <w:t>AND "ACCOUNTS"."PRODUCT_REF" = "PRODUCTS"."ID"</w:t>
-      </w:r>
-    </w:p>
-    <w:p>
-      <w:pPr>
-        <w:pStyle w:val="a4"/>
-        <w:spacing w:line="360" w:lineRule="auto"/>
-        <w:ind w:left="709"/>
-        <w:jc w:val="both"/>
-        <w:rPr>
-          <w:rFonts w:ascii="Times New Roman" w:hAnsi="Times New Roman" w:cs="Times New Roman"/>
-          <w:sz w:val="20"/>
-          <w:szCs w:val="20"/>
-          <w:lang w:val="en-US"/>
-        </w:rPr>
-      </w:pPr>
-      <w:r>
-        <w:rPr>
-          <w:rFonts w:ascii="Times New Roman" w:hAnsi="Times New Roman" w:cs="Times New Roman"/>
-          <w:sz w:val="20"/>
-          <w:szCs w:val="20"/>
-          <w:lang w:val="en-US"/>
-        </w:rPr>
-        <w:t>AND "PRODUCTS"."PRODUCT_TYPE_ID" = "PRODUCT_TYPE"."ID"</w:t>
-      </w:r>
-    </w:p>
-    <w:p>
-      <w:pPr>
-        <w:pStyle w:val="a4"/>
-        <w:spacing w:line="360" w:lineRule="auto"/>
-        <w:ind w:left="709"/>
-        <w:jc w:val="both"/>
-        <w:rPr>
-          <w:rFonts w:ascii="Times New Roman" w:hAnsi="Times New Roman" w:cs="Times New Roman"/>
-          <w:sz w:val="20"/>
-          <w:szCs w:val="20"/>
-          <w:lang w:val="en-US"/>
-        </w:rPr>
-      </w:pPr>
-      <w:r>
-        <w:rPr>
-          <w:rFonts w:ascii="Times New Roman" w:hAnsi="Times New Roman" w:cs="Times New Roman"/>
-          <w:sz w:val="20"/>
-          <w:szCs w:val="20"/>
-          <w:lang w:val="en-US"/>
-        </w:rPr>
-        <w:t>GROUP BY "PRODUCT_TYPE"."NAME", "RECORDS"."OPER_DATE"</w:t>
-      </w:r>
-    </w:p>
-    <w:p>
-      <w:pPr>
-        <w:spacing w:line="360" w:lineRule="auto"/>
-        <w:ind w:firstLine="709"/>
-        <w:jc w:val="center"/>
-        <w:rPr>
-          <w:rFonts w:ascii="Times New Roman" w:hAnsi="Times New Roman" w:cs="Times New Roman"/>
-          <w:sz w:val="28"/>
-          <w:szCs w:val="28"/>
-        </w:rPr>
-      </w:pPr>
-      <w:r>
-        <w:rPr>
-          <w:rFonts w:ascii="Times New Roman" w:hAnsi="Times New Roman" w:cs="Times New Roman"/>
-          <w:sz w:val="28"/>
-          <w:szCs w:val="28"/>
-        </w:rPr>
-        <w:t xml:space="preserve">Листинг 10 - </w:t>
-      </w:r>
-      <w:r>
-        <w:rPr>
-          <w:rFonts w:ascii="Times New Roman" w:hAnsi="Times New Roman" w:cs="Times New Roman"/>
-          <w:sz w:val="28"/>
-          <w:szCs w:val="28"/>
-          <w:lang w:val="en-US"/>
-        </w:rPr>
-        <w:t>SQL</w:t>
-      </w:r>
-      <w:r>
-        <w:rPr>
-          <w:rFonts w:ascii="Times New Roman" w:hAnsi="Times New Roman" w:cs="Times New Roman"/>
-          <w:sz w:val="28"/>
-          <w:szCs w:val="28"/>
-        </w:rPr>
-        <w:t>-</w:t>
-      </w:r>
-      <w:r>
-        <w:rPr>
-          <w:rFonts w:ascii="Times New Roman" w:hAnsi="Times New Roman" w:cs="Times New Roman"/>
-          <w:sz w:val="28"/>
-          <w:szCs w:val="28"/>
-        </w:rPr>
-        <w:t>запрос для задачи 5</w:t>
-      </w:r>
-    </w:p>
-    <w:p>
-      <w:pPr>
-        <w:pStyle w:val="a4"/>
-        <w:spacing w:line="360" w:lineRule="auto"/>
-        <w:ind w:left="0"/>
-        <w:jc w:val="both"/>
-        <w:rPr>
-          <w:rFonts w:ascii="Times New Roman" w:hAnsi="Times New Roman" w:cs="Times New Roman"/>
-          <w:sz w:val="28"/>
-          <w:szCs w:val="28"/>
-        </w:rPr>
-      </w:pPr>
-      <w:r>
-        <w:rPr>
-          <w:rFonts w:ascii="Times New Roman" w:hAnsi="Times New Roman" w:cs="Times New Roman"/>
-          <w:sz w:val="28"/>
-          <w:szCs w:val="28"/>
-        </w:rPr>
-        <w:lastRenderedPageBreak/>
-        <w:t>Результат запроса для задачи 5 представлен на рисунке 3.</w:t>
-      </w:r>
-    </w:p>
-    <w:p>
-      <w:pPr>
-        <w:spacing w:line="360" w:lineRule="auto"/>
-        <w:jc w:val="center"/>
-        <w:rPr>
-          <w:rFonts w:ascii="Times New Roman" w:hAnsi="Times New Roman" w:cs="Times New Roman"/>
-          <w:sz w:val="28"/>
-          <w:szCs w:val="28"/>
-        </w:rPr>
-      </w:pPr>
-      <w:r>
-        <w:rPr>
-          <w:noProof/>
-        </w:rPr>
-        <w:drawing>
-          <wp:inline distT="0" distB="0" distL="0" distR="0" wp14:anchorId="2A221016" wp14:editId="5BD3D399">
-            <wp:extent cx="5940425" cy="4759960"/>
-            <wp:effectExtent l="0" t="0" r="3175" b="2540"/>
-            <wp:docPr id="4" name="Рисунок 4"/>
             <wp:cNvGraphicFramePr>
               <a:graphicFrameLocks xmlns:a="http://schemas.openxmlformats.org/drawingml/2006/main" noChangeAspect="1"/>
             </wp:cNvGraphicFramePr>
@@ -10217,6 +11064,487 @@
                   <pic:spPr>
                     <a:xfrm>
                       <a:off x="0" y="0"/>
+                      <a:ext cx="5867419" cy="4116288"/>
+                    </a:xfrm>
+                    <a:prstGeom prst="rect">
+                      <a:avLst/>
+                    </a:prstGeom>
+                  </pic:spPr>
+                </pic:pic>
+              </a:graphicData>
+            </a:graphic>
+          </wp:inline>
+        </w:drawing>
+      </w:r>
+    </w:p>
+    <w:p>
+      <w:pPr>
+        <w:pStyle w:val="a4"/>
+        <w:spacing w:line="360" w:lineRule="auto"/>
+        <w:ind w:left="0"/>
+        <w:jc w:val="center"/>
+        <w:rPr>
+          <w:rFonts w:ascii="Times New Roman" w:hAnsi="Times New Roman" w:cs="Times New Roman"/>
+          <w:sz w:val="28"/>
+          <w:szCs w:val="28"/>
+        </w:rPr>
+      </w:pPr>
+      <w:r>
+        <w:rPr>
+          <w:rFonts w:ascii="Times New Roman" w:hAnsi="Times New Roman" w:cs="Times New Roman"/>
+          <w:sz w:val="28"/>
+          <w:szCs w:val="28"/>
+        </w:rPr>
+        <w:t xml:space="preserve">Рисунок 2 – Результат </w:t>
+      </w:r>
+      <w:r>
+        <w:rPr>
+          <w:rFonts w:ascii="Times New Roman" w:hAnsi="Times New Roman" w:cs="Times New Roman"/>
+          <w:sz w:val="28"/>
+          <w:szCs w:val="28"/>
+          <w:lang w:val="en-US"/>
+        </w:rPr>
+        <w:t>SQL</w:t>
+      </w:r>
+      <w:r>
+        <w:rPr>
+          <w:rFonts w:ascii="Times New Roman" w:hAnsi="Times New Roman" w:cs="Times New Roman"/>
+          <w:sz w:val="28"/>
+          <w:szCs w:val="28"/>
+        </w:rPr>
+        <w:t>-</w:t>
+      </w:r>
+      <w:r>
+        <w:rPr>
+          <w:rFonts w:ascii="Times New Roman" w:hAnsi="Times New Roman" w:cs="Times New Roman"/>
+          <w:sz w:val="28"/>
+          <w:szCs w:val="28"/>
+        </w:rPr>
+        <w:t>запроса для задачи 4</w:t>
+      </w:r>
+    </w:p>
+    <w:p>
+      <w:pPr>
+        <w:pStyle w:val="a4"/>
+        <w:spacing w:line="360" w:lineRule="auto"/>
+        <w:ind w:left="0"/>
+        <w:jc w:val="center"/>
+        <w:rPr>
+          <w:rFonts w:ascii="Times New Roman" w:hAnsi="Times New Roman" w:cs="Times New Roman"/>
+          <w:sz w:val="28"/>
+          <w:szCs w:val="28"/>
+        </w:rPr>
+      </w:pPr>
+    </w:p>
+    <w:p>
+      <w:pPr>
+        <w:pStyle w:val="a4"/>
+        <w:numPr>
+          <w:ilvl w:val="0"/>
+          <w:numId w:val="1"/>
+        </w:numPr>
+        <w:spacing w:line="360" w:lineRule="auto"/>
+        <w:ind w:left="0" w:firstLine="709"/>
+        <w:jc w:val="both"/>
+        <w:rPr>
+          <w:rFonts w:ascii="Times New Roman" w:hAnsi="Times New Roman" w:cs="Times New Roman"/>
+          <w:sz w:val="28"/>
+          <w:szCs w:val="28"/>
+        </w:rPr>
+      </w:pPr>
+      <w:r>
+        <w:rPr>
+          <w:rFonts w:ascii="Times New Roman" w:hAnsi="Times New Roman" w:cs="Times New Roman"/>
+          <w:sz w:val="28"/>
+          <w:szCs w:val="28"/>
+        </w:rPr>
+        <w:t>Сформируйте выборку, который содержит средние движения по счетам в рамках одного дня, в разрезе типа продукта.</w:t>
+      </w:r>
+    </w:p>
+    <w:p>
+      <w:pPr>
+        <w:pStyle w:val="a4"/>
+        <w:spacing w:line="360" w:lineRule="auto"/>
+        <w:ind w:left="709"/>
+        <w:jc w:val="both"/>
+        <w:rPr>
+          <w:rFonts w:ascii="Times New Roman" w:hAnsi="Times New Roman" w:cs="Times New Roman"/>
+          <w:sz w:val="28"/>
+          <w:szCs w:val="28"/>
+        </w:rPr>
+      </w:pPr>
+      <w:r>
+        <w:rPr>
+          <w:rFonts w:ascii="Times New Roman" w:hAnsi="Times New Roman" w:cs="Times New Roman"/>
+          <w:sz w:val="28"/>
+          <w:szCs w:val="28"/>
+          <w:lang w:val="en-US"/>
+        </w:rPr>
+        <w:t>SQL</w:t>
+      </w:r>
+      <w:r>
+        <w:rPr>
+          <w:rFonts w:ascii="Times New Roman" w:hAnsi="Times New Roman" w:cs="Times New Roman"/>
+          <w:sz w:val="28"/>
+          <w:szCs w:val="28"/>
+        </w:rPr>
+        <w:t>-</w:t>
+      </w:r>
+      <w:r>
+        <w:rPr>
+          <w:rFonts w:ascii="Times New Roman" w:hAnsi="Times New Roman" w:cs="Times New Roman"/>
+          <w:sz w:val="28"/>
+          <w:szCs w:val="28"/>
+        </w:rPr>
+        <w:t>запрос выборки для задачи 5 продемонстрирован в листинге 10.</w:t>
+      </w:r>
+    </w:p>
+    <w:p>
+      <w:pPr>
+        <w:pStyle w:val="a4"/>
+        <w:spacing w:line="360" w:lineRule="auto"/>
+        <w:ind w:left="709"/>
+        <w:jc w:val="both"/>
+        <w:rPr>
+          <w:rFonts w:ascii="Times New Roman" w:hAnsi="Times New Roman" w:cs="Times New Roman"/>
+          <w:sz w:val="20"/>
+          <w:szCs w:val="20"/>
+          <w:lang w:val="en-US"/>
+        </w:rPr>
+      </w:pPr>
+      <w:r>
+        <w:rPr>
+          <w:rFonts w:ascii="Times New Roman" w:hAnsi="Times New Roman" w:cs="Times New Roman"/>
+          <w:sz w:val="20"/>
+          <w:szCs w:val="20"/>
+          <w:lang w:val="en-US"/>
+        </w:rPr>
+        <w:t xml:space="preserve">SELECT "PRODUCT_TYPE"."NAME", ROUND(AVG("RECORDS"."SUM"), 2) AS MEDIUM_SUMM, "RECORDS"."OPER_DATE" </w:t>
+      </w:r>
+    </w:p>
+    <w:p>
+      <w:pPr>
+        <w:pStyle w:val="a4"/>
+        <w:spacing w:line="360" w:lineRule="auto"/>
+        <w:ind w:left="709"/>
+        <w:jc w:val="both"/>
+        <w:rPr>
+          <w:rFonts w:ascii="Times New Roman" w:hAnsi="Times New Roman" w:cs="Times New Roman"/>
+          <w:sz w:val="20"/>
+          <w:szCs w:val="20"/>
+          <w:lang w:val="en-US"/>
+        </w:rPr>
+      </w:pPr>
+      <w:r>
+        <w:rPr>
+          <w:rFonts w:ascii="Times New Roman" w:hAnsi="Times New Roman" w:cs="Times New Roman"/>
+          <w:sz w:val="20"/>
+          <w:szCs w:val="20"/>
+          <w:lang w:val="en-US"/>
+        </w:rPr>
+        <w:t>FROM "</w:t>
+      </w:r>
+      <w:proofErr w:type="spellStart"/>
+      <w:r>
+        <w:rPr>
+          <w:rFonts w:ascii="Times New Roman" w:hAnsi="Times New Roman" w:cs="Times New Roman"/>
+          <w:sz w:val="20"/>
+          <w:szCs w:val="20"/>
+          <w:lang w:val="en-US"/>
+        </w:rPr>
+        <w:t>public"."RECORDS</w:t>
+      </w:r>
+      <w:proofErr w:type="spellEnd"/>
+      <w:r>
+        <w:rPr>
+          <w:rFonts w:ascii="Times New Roman" w:hAnsi="Times New Roman" w:cs="Times New Roman"/>
+          <w:sz w:val="20"/>
+          <w:szCs w:val="20"/>
+          <w:lang w:val="en-US"/>
+        </w:rPr>
+        <w:t>", "</w:t>
+      </w:r>
+      <w:proofErr w:type="spellStart"/>
+      <w:r>
+        <w:rPr>
+          <w:rFonts w:ascii="Times New Roman" w:hAnsi="Times New Roman" w:cs="Times New Roman"/>
+          <w:sz w:val="20"/>
+          <w:szCs w:val="20"/>
+          <w:lang w:val="en-US"/>
+        </w:rPr>
+        <w:t>public"."PRODUCT_TYPE</w:t>
+      </w:r>
+      <w:proofErr w:type="spellEnd"/>
+      <w:r>
+        <w:rPr>
+          <w:rFonts w:ascii="Times New Roman" w:hAnsi="Times New Roman" w:cs="Times New Roman"/>
+          <w:sz w:val="20"/>
+          <w:szCs w:val="20"/>
+          <w:lang w:val="en-US"/>
+        </w:rPr>
+        <w:t>", "</w:t>
+      </w:r>
+      <w:proofErr w:type="spellStart"/>
+      <w:r>
+        <w:rPr>
+          <w:rFonts w:ascii="Times New Roman" w:hAnsi="Times New Roman" w:cs="Times New Roman"/>
+          <w:sz w:val="20"/>
+          <w:szCs w:val="20"/>
+          <w:lang w:val="en-US"/>
+        </w:rPr>
+        <w:t>public"."ACCOUNTS</w:t>
+      </w:r>
+      <w:proofErr w:type="spellEnd"/>
+      <w:r>
+        <w:rPr>
+          <w:rFonts w:ascii="Times New Roman" w:hAnsi="Times New Roman" w:cs="Times New Roman"/>
+          <w:sz w:val="20"/>
+          <w:szCs w:val="20"/>
+          <w:lang w:val="en-US"/>
+        </w:rPr>
+        <w:t>", "</w:t>
+      </w:r>
+      <w:proofErr w:type="spellStart"/>
+      <w:r>
+        <w:rPr>
+          <w:rFonts w:ascii="Times New Roman" w:hAnsi="Times New Roman" w:cs="Times New Roman"/>
+          <w:sz w:val="20"/>
+          <w:szCs w:val="20"/>
+          <w:lang w:val="en-US"/>
+        </w:rPr>
+        <w:t>public"."PRODUCTS</w:t>
+      </w:r>
+      <w:proofErr w:type="spellEnd"/>
+      <w:r>
+        <w:rPr>
+          <w:rFonts w:ascii="Times New Roman" w:hAnsi="Times New Roman" w:cs="Times New Roman"/>
+          <w:sz w:val="20"/>
+          <w:szCs w:val="20"/>
+          <w:lang w:val="en-US"/>
+        </w:rPr>
+        <w:t>"</w:t>
+      </w:r>
+    </w:p>
+    <w:p>
+      <w:pPr>
+        <w:pStyle w:val="a4"/>
+        <w:spacing w:line="360" w:lineRule="auto"/>
+        <w:ind w:left="709"/>
+        <w:jc w:val="both"/>
+        <w:rPr>
+          <w:rFonts w:ascii="Times New Roman" w:hAnsi="Times New Roman" w:cs="Times New Roman"/>
+          <w:sz w:val="20"/>
+          <w:szCs w:val="20"/>
+          <w:lang w:val="en-US"/>
+        </w:rPr>
+      </w:pPr>
+      <w:r>
+        <w:rPr>
+          <w:rFonts w:ascii="Times New Roman" w:hAnsi="Times New Roman" w:cs="Times New Roman"/>
+          <w:sz w:val="20"/>
+          <w:szCs w:val="20"/>
+          <w:lang w:val="en-US"/>
+        </w:rPr>
+        <w:t>WHERE "RECORDS"."OPER_DATE" = '2021-09-01'</w:t>
+      </w:r>
+    </w:p>
+    <w:p>
+      <w:pPr>
+        <w:pStyle w:val="a4"/>
+        <w:spacing w:line="360" w:lineRule="auto"/>
+        <w:ind w:left="709"/>
+        <w:jc w:val="both"/>
+        <w:rPr>
+          <w:rFonts w:ascii="Times New Roman" w:hAnsi="Times New Roman" w:cs="Times New Roman"/>
+          <w:sz w:val="20"/>
+          <w:szCs w:val="20"/>
+          <w:lang w:val="en-US"/>
+        </w:rPr>
+      </w:pPr>
+      <w:r>
+        <w:rPr>
+          <w:rFonts w:ascii="Times New Roman" w:hAnsi="Times New Roman" w:cs="Times New Roman"/>
+          <w:sz w:val="20"/>
+          <w:szCs w:val="20"/>
+          <w:lang w:val="en-US"/>
+        </w:rPr>
+        <w:t>AND "RECORDS"."ACC_REF" = "ACCOUNTS"."ID"</w:t>
+      </w:r>
+    </w:p>
+    <w:p>
+      <w:pPr>
+        <w:pStyle w:val="a4"/>
+        <w:spacing w:line="360" w:lineRule="auto"/>
+        <w:ind w:left="709"/>
+        <w:jc w:val="both"/>
+        <w:rPr>
+          <w:rFonts w:ascii="Times New Roman" w:hAnsi="Times New Roman" w:cs="Times New Roman"/>
+          <w:sz w:val="20"/>
+          <w:szCs w:val="20"/>
+          <w:lang w:val="en-US"/>
+        </w:rPr>
+      </w:pPr>
+      <w:r>
+        <w:rPr>
+          <w:rFonts w:ascii="Times New Roman" w:hAnsi="Times New Roman" w:cs="Times New Roman"/>
+          <w:sz w:val="20"/>
+          <w:szCs w:val="20"/>
+          <w:lang w:val="en-US"/>
+        </w:rPr>
+        <w:t>AND "ACCOUNTS"."PRODUCT_REF" = "PRODUCTS"."ID"</w:t>
+      </w:r>
+    </w:p>
+    <w:p>
+      <w:pPr>
+        <w:pStyle w:val="a4"/>
+        <w:spacing w:line="360" w:lineRule="auto"/>
+        <w:ind w:left="709"/>
+        <w:jc w:val="both"/>
+        <w:rPr>
+          <w:rFonts w:ascii="Times New Roman" w:hAnsi="Times New Roman" w:cs="Times New Roman"/>
+          <w:sz w:val="20"/>
+          <w:szCs w:val="20"/>
+          <w:lang w:val="en-US"/>
+        </w:rPr>
+      </w:pPr>
+      <w:r>
+        <w:rPr>
+          <w:rFonts w:ascii="Times New Roman" w:hAnsi="Times New Roman" w:cs="Times New Roman"/>
+          <w:sz w:val="20"/>
+          <w:szCs w:val="20"/>
+          <w:lang w:val="en-US"/>
+        </w:rPr>
+        <w:t>AND "PRODUCTS"."PRODUCT_TYPE_ID" = "PRODUCT_TYPE"."ID"</w:t>
+      </w:r>
+    </w:p>
+    <w:p>
+      <w:pPr>
+        <w:pStyle w:val="a4"/>
+        <w:spacing w:line="360" w:lineRule="auto"/>
+        <w:ind w:left="709"/>
+        <w:jc w:val="both"/>
+        <w:rPr>
+          <w:rFonts w:ascii="Times New Roman" w:hAnsi="Times New Roman" w:cs="Times New Roman"/>
+          <w:sz w:val="20"/>
+          <w:szCs w:val="20"/>
+          <w:lang w:val="en-US"/>
+        </w:rPr>
+      </w:pPr>
+      <w:r>
+        <w:rPr>
+          <w:rFonts w:ascii="Times New Roman" w:hAnsi="Times New Roman" w:cs="Times New Roman"/>
+          <w:sz w:val="20"/>
+          <w:szCs w:val="20"/>
+          <w:lang w:val="en-US"/>
+        </w:rPr>
+        <w:t>GROUP BY "PRODUCT_TYPE"."NAME", "RECORDS"."OPER_DATE"</w:t>
+      </w:r>
+    </w:p>
+    <w:p>
+      <w:pPr>
+        <w:spacing w:line="360" w:lineRule="auto"/>
+        <w:ind w:firstLine="709"/>
+        <w:jc w:val="center"/>
+        <w:rPr>
+          <w:rFonts w:ascii="Times New Roman" w:hAnsi="Times New Roman" w:cs="Times New Roman"/>
+          <w:sz w:val="28"/>
+          <w:szCs w:val="28"/>
+        </w:rPr>
+      </w:pPr>
+      <w:r>
+        <w:rPr>
+          <w:rFonts w:ascii="Times New Roman" w:hAnsi="Times New Roman" w:cs="Times New Roman"/>
+          <w:sz w:val="28"/>
+          <w:szCs w:val="28"/>
+        </w:rPr>
+        <w:t xml:space="preserve">Листинг 10 - </w:t>
+      </w:r>
+      <w:r>
+        <w:rPr>
+          <w:rFonts w:ascii="Times New Roman" w:hAnsi="Times New Roman" w:cs="Times New Roman"/>
+          <w:sz w:val="28"/>
+          <w:szCs w:val="28"/>
+          <w:lang w:val="en-US"/>
+        </w:rPr>
+        <w:t>SQL</w:t>
+      </w:r>
+      <w:r>
+        <w:rPr>
+          <w:rFonts w:ascii="Times New Roman" w:hAnsi="Times New Roman" w:cs="Times New Roman"/>
+          <w:sz w:val="28"/>
+          <w:szCs w:val="28"/>
+        </w:rPr>
+        <w:t>-</w:t>
+      </w:r>
+      <w:r>
+        <w:rPr>
+          <w:rFonts w:ascii="Times New Roman" w:hAnsi="Times New Roman" w:cs="Times New Roman"/>
+          <w:sz w:val="28"/>
+          <w:szCs w:val="28"/>
+        </w:rPr>
+        <w:t>запрос для задачи 5</w:t>
+      </w:r>
+    </w:p>
+    <w:p>
+      <w:pPr>
+        <w:pStyle w:val="a4"/>
+        <w:spacing w:line="360" w:lineRule="auto"/>
+        <w:ind w:left="0"/>
+        <w:jc w:val="both"/>
+        <w:rPr>
+          <w:rFonts w:ascii="Times New Roman" w:hAnsi="Times New Roman" w:cs="Times New Roman"/>
+          <w:sz w:val="28"/>
+          <w:szCs w:val="28"/>
+        </w:rPr>
+      </w:pPr>
+      <w:r>
+        <w:rPr>
+          <w:rFonts w:ascii="Times New Roman" w:hAnsi="Times New Roman" w:cs="Times New Roman"/>
+          <w:sz w:val="28"/>
+          <w:szCs w:val="28"/>
+        </w:rPr>
+        <w:lastRenderedPageBreak/>
+        <w:t>Результат запроса для задачи 5 представлен на рисунке 3.</w:t>
+      </w:r>
+    </w:p>
+    <w:p>
+      <w:pPr>
+        <w:spacing w:line="360" w:lineRule="auto"/>
+        <w:jc w:val="center"/>
+        <w:rPr>
+          <w:rFonts w:ascii="Times New Roman" w:hAnsi="Times New Roman" w:cs="Times New Roman"/>
+          <w:sz w:val="28"/>
+          <w:szCs w:val="28"/>
+        </w:rPr>
+      </w:pPr>
+      <w:r>
+        <w:rPr>
+          <w:noProof/>
+        </w:rPr>
+        <w:drawing>
+          <wp:inline distT="0" distB="0" distL="0" distR="0" wp14:anchorId="2A221016" wp14:editId="5BD3D399">
+            <wp:extent cx="5940425" cy="4759960"/>
+            <wp:effectExtent l="0" t="0" r="3175" b="2540"/>
+            <wp:docPr id="4" name="Рисунок 4"/>
+            <wp:cNvGraphicFramePr>
+              <a:graphicFrameLocks xmlns:a="http://schemas.openxmlformats.org/drawingml/2006/main" noChangeAspect="1"/>
+            </wp:cNvGraphicFramePr>
+            <a:graphic xmlns:a="http://schemas.openxmlformats.org/drawingml/2006/main">
+              <a:graphicData uri="http://schemas.openxmlformats.org/drawingml/2006/picture">
+                <pic:pic xmlns:pic="http://schemas.openxmlformats.org/drawingml/2006/picture">
+                  <pic:nvPicPr>
+                    <pic:cNvPr id="1" name=""/>
+                    <pic:cNvPicPr/>
+                  </pic:nvPicPr>
+                  <pic:blipFill>
+                    <a:blip r:embed="rId9"/>
+                    <a:stretch>
+                      <a:fillRect/>
+                    </a:stretch>
+                  </pic:blipFill>
+                  <pic:spPr>
+                    <a:xfrm>
+                      <a:off x="0" y="0"/>
                       <a:ext cx="5940425" cy="4759960"/>
                     </a:xfrm>
                     <a:prstGeom prst="rect">
@@ -10524,7 +11852,27 @@
           <w:szCs w:val="20"/>
           <w:lang w:val="en-US"/>
         </w:rPr>
-        <w:t>AND "RECORDS"."OPER_DATE"::date BETWEEN now()::date-interval '1 month' AND now()::date</w:t>
+        <w:t>AND "RECORDS"."OPER_DATE</w:t>
+      </w:r>
+      <w:proofErr w:type="gramStart"/>
+      <w:r>
+        <w:rPr>
+          <w:rFonts w:ascii="Times New Roman" w:hAnsi="Times New Roman" w:cs="Times New Roman"/>
+          <w:sz w:val="20"/>
+          <w:szCs w:val="20"/>
+          <w:lang w:val="en-US"/>
+        </w:rPr>
+        <w:t>"::</w:t>
+      </w:r>
+      <w:proofErr w:type="gramEnd"/>
+      <w:r>
+        <w:rPr>
+          <w:rFonts w:ascii="Times New Roman" w:hAnsi="Times New Roman" w:cs="Times New Roman"/>
+          <w:sz w:val="20"/>
+          <w:szCs w:val="20"/>
+          <w:lang w:val="en-US"/>
+        </w:rPr>
+        <w:t>date BETWEEN now()::date-interval '1 month' AND now()::date</w:t>
       </w:r>
     </w:p>
     <w:p>
@@ -10675,7 +12023,7 @@
                     <pic:cNvPicPr/>
                   </pic:nvPicPr>
                   <pic:blipFill>
-                    <a:blip r:embed="rId9"/>
+                    <a:blip r:embed="rId10"/>
                     <a:stretch>
                       <a:fillRect/>
                     </a:stretch>
@@ -11331,7 +12679,6 @@
     <w:name w:val="Hyperlink"/>
     <w:basedOn w:val="a0"/>
     <w:uiPriority w:val="99"/>
-    <w:semiHidden/>
     <w:unhideWhenUsed/>
     <w:rsid w:val="00991654"/>
     <w:rPr>
@@ -11349,6 +12696,30 @@
       <w:ind w:left="720"/>
       <w:contextualSpacing/>
     </w:pPr>
+  </w:style>
+  <w:style w:type="character" w:styleId="a5">
+    <w:name w:val="Unresolved Mention"/>
+    <w:basedOn w:val="a0"/>
+    <w:uiPriority w:val="99"/>
+    <w:semiHidden/>
+    <w:unhideWhenUsed/>
+    <w:rsid w:val="00190565"/>
+    <w:rPr>
+      <w:color w:val="605E5C"/>
+      <w:shd w:val="clear" w:color="auto" w:fill="E1DFDD"/>
+    </w:rPr>
+  </w:style>
+  <w:style w:type="character" w:styleId="a6">
+    <w:name w:val="FollowedHyperlink"/>
+    <w:basedOn w:val="a0"/>
+    <w:uiPriority w:val="99"/>
+    <w:semiHidden/>
+    <w:unhideWhenUsed/>
+    <w:rsid w:val="00190565"/>
+    <w:rPr>
+      <w:color w:val="954F72" w:themeColor="followedHyperlink"/>
+      <w:u w:val="single"/>
+    </w:rPr>
   </w:style>
 </w:styles>
 </file>

</xml_diff>